<commit_message>
adding items to report
</commit_message>
<xml_diff>
--- a/Report/SoftwareEvolutionReport.docx
+++ b/Report/SoftwareEvolutionReport.docx
@@ -5,7 +5,7 @@
     <w:p>
       <w:pPr>
         <w:pStyle w:val="Normal"/>
-        <w:shd w:fill="FFFFFF" w:val="clear"/>
+        <w:shd w:val="clear" w:fill="FFFFFF"/>
         <w:spacing w:lineRule="auto" w:line="240" w:before="0" w:after="0"/>
         <w:rPr/>
       </w:pPr>
@@ -53,7 +53,7 @@
     <w:p>
       <w:pPr>
         <w:pStyle w:val="Normal"/>
-        <w:shd w:fill="FFFFFF" w:val="clear"/>
+        <w:shd w:val="clear" w:fill="FFFFFF"/>
         <w:spacing w:lineRule="auto" w:line="240" w:before="0" w:after="0"/>
         <w:rPr>
           <w:rFonts w:ascii="Arial" w:hAnsi="Arial" w:cs="Arial"/>
@@ -74,7 +74,7 @@
     <w:p>
       <w:pPr>
         <w:pStyle w:val="Normal"/>
-        <w:shd w:fill="FFFFFF" w:val="clear"/>
+        <w:shd w:val="clear" w:fill="FFFFFF"/>
         <w:spacing w:lineRule="auto" w:line="240" w:before="0" w:after="0"/>
         <w:rPr>
           <w:rFonts w:ascii="Arial" w:hAnsi="Arial" w:cs="Arial"/>
@@ -95,7 +95,7 @@
     <w:p>
       <w:pPr>
         <w:pStyle w:val="Normal"/>
-        <w:shd w:fill="FFFFFF" w:val="clear"/>
+        <w:shd w:val="clear" w:fill="FFFFFF"/>
         <w:spacing w:lineRule="auto" w:line="240" w:before="0" w:after="0"/>
         <w:jc w:val="center"/>
         <w:rPr>
@@ -118,7 +118,7 @@
     <w:p>
       <w:pPr>
         <w:pStyle w:val="Normal"/>
-        <w:shd w:fill="FFFFFF" w:val="clear"/>
+        <w:shd w:val="clear" w:fill="FFFFFF"/>
         <w:spacing w:lineRule="auto" w:line="240" w:before="0" w:after="0"/>
         <w:jc w:val="center"/>
         <w:rPr>
@@ -140,7 +140,7 @@
     <w:p>
       <w:pPr>
         <w:pStyle w:val="Normal"/>
-        <w:shd w:fill="FFFFFF" w:val="clear"/>
+        <w:shd w:val="clear" w:fill="FFFFFF"/>
         <w:spacing w:lineRule="auto" w:line="240" w:before="0" w:after="0"/>
         <w:jc w:val="center"/>
         <w:rPr>
@@ -163,7 +163,7 @@
     <w:p>
       <w:pPr>
         <w:pStyle w:val="Normal"/>
-        <w:shd w:fill="FFFFFF" w:val="clear"/>
+        <w:shd w:val="clear" w:fill="FFFFFF"/>
         <w:spacing w:lineRule="auto" w:line="240" w:before="0" w:after="0"/>
         <w:jc w:val="center"/>
         <w:rPr>
@@ -185,7 +185,7 @@
     <w:p>
       <w:pPr>
         <w:pStyle w:val="Normal"/>
-        <w:shd w:fill="FFFFFF" w:val="clear"/>
+        <w:shd w:val="clear" w:fill="FFFFFF"/>
         <w:spacing w:lineRule="auto" w:line="240" w:before="0" w:after="0"/>
         <w:ind w:left="3600" w:right="0" w:firstLine="720"/>
         <w:rPr>
@@ -208,7 +208,7 @@
     <w:p>
       <w:pPr>
         <w:pStyle w:val="Normal"/>
-        <w:shd w:fill="FFFFFF" w:val="clear"/>
+        <w:shd w:val="clear" w:fill="FFFFFF"/>
         <w:spacing w:lineRule="auto" w:line="240" w:before="0" w:after="0"/>
         <w:ind w:left="2880" w:right="0" w:hanging="0"/>
         <w:rPr>
@@ -230,7 +230,7 @@
     <w:p>
       <w:pPr>
         <w:pStyle w:val="Normal"/>
-        <w:shd w:fill="FFFFFF" w:val="clear"/>
+        <w:shd w:val="clear" w:fill="FFFFFF"/>
         <w:spacing w:lineRule="auto" w:line="240" w:before="0" w:after="0"/>
         <w:jc w:val="center"/>
         <w:rPr>
@@ -253,7 +253,7 @@
     <w:p>
       <w:pPr>
         <w:pStyle w:val="Normal"/>
-        <w:shd w:fill="FFFFFF" w:val="clear"/>
+        <w:shd w:val="clear" w:fill="FFFFFF"/>
         <w:spacing w:lineRule="auto" w:line="240" w:before="0" w:after="0"/>
         <w:jc w:val="center"/>
         <w:rPr>
@@ -275,7 +275,7 @@
     <w:p>
       <w:pPr>
         <w:pStyle w:val="Normal"/>
-        <w:shd w:fill="FFFFFF" w:val="clear"/>
+        <w:shd w:val="clear" w:fill="FFFFFF"/>
         <w:spacing w:lineRule="auto" w:line="240" w:before="0" w:after="0"/>
         <w:jc w:val="center"/>
         <w:rPr>
@@ -298,7 +298,7 @@
     <w:p>
       <w:pPr>
         <w:pStyle w:val="Normal"/>
-        <w:shd w:fill="FFFFFF" w:val="clear"/>
+        <w:shd w:val="clear" w:fill="FFFFFF"/>
         <w:spacing w:lineRule="auto" w:line="240" w:before="0" w:after="0"/>
         <w:jc w:val="center"/>
         <w:rPr>
@@ -320,7 +320,7 @@
     <w:p>
       <w:pPr>
         <w:pStyle w:val="Normal"/>
-        <w:shd w:fill="FFFFFF" w:val="clear"/>
+        <w:shd w:val="clear" w:fill="FFFFFF"/>
         <w:spacing w:lineRule="auto" w:line="240" w:before="0" w:after="0"/>
         <w:jc w:val="center"/>
         <w:rPr>
@@ -356,7 +356,7 @@
     <w:p>
       <w:pPr>
         <w:pStyle w:val="Normal"/>
-        <w:shd w:fill="FFFFFF" w:val="clear"/>
+        <w:shd w:val="clear" w:fill="FFFFFF"/>
         <w:spacing w:lineRule="auto" w:line="240" w:before="0" w:after="0"/>
         <w:jc w:val="center"/>
         <w:rPr>
@@ -381,7 +381,7 @@
     <w:p>
       <w:pPr>
         <w:pStyle w:val="Normal"/>
-        <w:shd w:fill="FFFFFF" w:val="clear"/>
+        <w:shd w:val="clear" w:fill="FFFFFF"/>
         <w:spacing w:lineRule="auto" w:line="240" w:before="0" w:after="0"/>
         <w:jc w:val="center"/>
         <w:rPr>
@@ -404,7 +404,7 @@
     <w:p>
       <w:pPr>
         <w:pStyle w:val="Normal"/>
-        <w:shd w:fill="FFFFFF" w:val="clear"/>
+        <w:shd w:val="clear" w:fill="FFFFFF"/>
         <w:spacing w:lineRule="auto" w:line="240" w:before="0" w:after="0"/>
         <w:ind w:left="720" w:right="0" w:firstLine="720"/>
         <w:jc w:val="center"/>
@@ -428,7 +428,7 @@
     <w:p>
       <w:pPr>
         <w:pStyle w:val="Normal"/>
-        <w:shd w:fill="FFFFFF" w:val="clear"/>
+        <w:shd w:val="clear" w:fill="FFFFFF"/>
         <w:spacing w:lineRule="auto" w:line="240" w:before="0" w:after="0"/>
         <w:ind w:left="720" w:right="0" w:hanging="0"/>
         <w:jc w:val="center"/>
@@ -461,7 +461,7 @@
     <w:p>
       <w:pPr>
         <w:pStyle w:val="Normal"/>
-        <w:shd w:fill="FFFFFF" w:val="clear"/>
+        <w:shd w:val="clear" w:fill="FFFFFF"/>
         <w:spacing w:lineRule="auto" w:line="240" w:before="0" w:after="0"/>
         <w:rPr>
           <w:rFonts w:ascii="Arial" w:hAnsi="Arial" w:cs="Arial"/>
@@ -734,8 +734,8 @@
       <w:r>
         <w:rPr>
           <w:b/>
-          <w:sz w:val="28"/>
-          <w:szCs w:val="28"/>
+          <w:sz w:val="24"/>
+          <w:szCs w:val="24"/>
         </w:rPr>
         <w:t>INTRODUCTION</w:t>
       </w:r>
@@ -755,8 +755,8 @@
         <w:rPr>
           <w:b w:val="false"/>
           <w:bCs w:val="false"/>
-          <w:sz w:val="24"/>
-          <w:szCs w:val="24"/>
+          <w:sz w:val="22"/>
+          <w:szCs w:val="22"/>
         </w:rPr>
         <w:t>A financial broker firm uses a menu driven Security Broker System to manage clients and trade securities with current market values. The system was not developed by members of the team and our task to carry out software evolution practices on the current system. These practices involved:</w:t>
       </w:r>
@@ -776,8 +776,8 @@
         <w:rPr>
           <w:b w:val="false"/>
           <w:bCs w:val="false"/>
-          <w:sz w:val="24"/>
-          <w:szCs w:val="24"/>
+          <w:sz w:val="22"/>
+          <w:szCs w:val="22"/>
         </w:rPr>
         <w:tab/>
         <w:t xml:space="preserve">1. Documentation of the entire system, the original system had little or no </w:t>
@@ -800,8 +800,8 @@
         <w:rPr>
           <w:b w:val="false"/>
           <w:bCs w:val="false"/>
-          <w:sz w:val="24"/>
-          <w:szCs w:val="24"/>
+          <w:sz w:val="22"/>
+          <w:szCs w:val="22"/>
         </w:rPr>
         <w:tab/>
         <w:t>2. Improve the system output so it is more readable to the users of the system.</w:t>
@@ -822,8 +822,8 @@
         <w:rPr>
           <w:b w:val="false"/>
           <w:bCs w:val="false"/>
-          <w:sz w:val="24"/>
-          <w:szCs w:val="24"/>
+          <w:sz w:val="22"/>
+          <w:szCs w:val="22"/>
         </w:rPr>
         <w:tab/>
         <w:t xml:space="preserve">3. Implement a more realistic trading  executions, users are not allowed to buy </w:t>
@@ -848,22 +848,13 @@
         <w:rPr>
           <w:b w:val="false"/>
           <w:bCs w:val="false"/>
-          <w:sz w:val="24"/>
-          <w:szCs w:val="24"/>
+          <w:sz w:val="22"/>
+          <w:szCs w:val="22"/>
         </w:rPr>
         <w:tab/>
         <w:t xml:space="preserve">4. Finally implement a security class, that encapsulates the data related to each </w:t>
         <w:tab/>
-        <w:t xml:space="preserve">security symbol. </w:t>
-      </w:r>
-      <w:r>
-        <w:rPr>
-          <w:b w:val="false"/>
-          <w:bCs w:val="false"/>
-          <w:sz w:val="24"/>
-          <w:szCs w:val="24"/>
-        </w:rPr>
-        <w:t xml:space="preserve">This class would also help when improving the system’s output </w:t>
+        <w:t xml:space="preserve">security symbol. This class would also help when improving the system’s output </w:t>
         <w:tab/>
         <w:t>to users</w:t>
       </w:r>
@@ -871,245 +862,31 @@
     <w:p>
       <w:pPr>
         <w:pStyle w:val="Normal"/>
-        <w:rPr/>
-      </w:pPr>
-      <w:r>
-        <w:rPr>
-          <w:sz w:val="24"/>
-          <w:szCs w:val="24"/>
-        </w:rPr>
-        <w:t xml:space="preserve">Members commenced by understanding how </w:t>
-      </w:r>
-      <w:r>
-        <w:rPr>
-          <w:sz w:val="24"/>
-          <w:szCs w:val="24"/>
-        </w:rPr>
-        <w:t xml:space="preserve">the </w:t>
-      </w:r>
-      <w:r>
-        <w:rPr>
-          <w:sz w:val="24"/>
-          <w:szCs w:val="24"/>
-        </w:rPr>
-        <w:t>original</w:t>
-      </w:r>
-      <w:r>
-        <w:rPr>
-          <w:sz w:val="24"/>
-          <w:szCs w:val="24"/>
-        </w:rPr>
-        <w:t xml:space="preserve"> implementation of the system </w:t>
-      </w:r>
-      <w:r>
-        <w:rPr>
-          <w:sz w:val="24"/>
-          <w:szCs w:val="24"/>
-        </w:rPr>
-        <w:t>works</w:t>
-      </w:r>
-      <w:r>
-        <w:rPr>
-          <w:sz w:val="24"/>
-          <w:szCs w:val="24"/>
-        </w:rPr>
-        <w:t xml:space="preserve">, </w:t>
-      </w:r>
-      <w:r>
-        <w:rPr>
-          <w:sz w:val="24"/>
-          <w:szCs w:val="24"/>
-        </w:rPr>
-        <w:t>followed by</w:t>
-      </w:r>
-      <w:r>
-        <w:rPr>
-          <w:sz w:val="24"/>
-          <w:szCs w:val="24"/>
-        </w:rPr>
-        <w:t xml:space="preserve"> document</w:t>
-      </w:r>
-      <w:r>
-        <w:rPr>
-          <w:sz w:val="24"/>
-          <w:szCs w:val="24"/>
-        </w:rPr>
-        <w:t>ing</w:t>
-      </w:r>
-      <w:r>
-        <w:rPr>
-          <w:sz w:val="24"/>
-          <w:szCs w:val="24"/>
-        </w:rPr>
-        <w:t xml:space="preserve"> </w:t>
-      </w:r>
-      <w:r>
-        <w:rPr>
-          <w:sz w:val="24"/>
-          <w:szCs w:val="24"/>
-        </w:rPr>
-        <w:t>using</w:t>
-      </w:r>
-      <w:r>
-        <w:rPr>
-          <w:sz w:val="24"/>
-          <w:szCs w:val="24"/>
-        </w:rPr>
-        <w:t xml:space="preserve"> commen</w:t>
-      </w:r>
-      <w:r>
-        <w:rPr>
-          <w:sz w:val="24"/>
-          <w:szCs w:val="24"/>
-        </w:rPr>
-        <w:t>ts based on our understanding and</w:t>
-      </w:r>
-      <w:r>
-        <w:rPr>
-          <w:sz w:val="24"/>
-          <w:szCs w:val="24"/>
-        </w:rPr>
-        <w:t xml:space="preserve"> </w:t>
-      </w:r>
-      <w:r>
-        <w:rPr>
-          <w:sz w:val="24"/>
-          <w:szCs w:val="24"/>
-        </w:rPr>
-        <w:t xml:space="preserve">UML </w:t>
-      </w:r>
-      <w:r>
-        <w:rPr>
-          <w:sz w:val="24"/>
-          <w:szCs w:val="24"/>
-        </w:rPr>
-        <w:t xml:space="preserve">diagrams </w:t>
-      </w:r>
-      <w:r>
-        <w:rPr>
-          <w:sz w:val="24"/>
-          <w:szCs w:val="24"/>
-        </w:rPr>
-        <w:t>for a visual representation of the system</w:t>
-      </w:r>
-      <w:r>
-        <w:rPr>
-          <w:sz w:val="24"/>
-          <w:szCs w:val="24"/>
-        </w:rPr>
-        <w:t xml:space="preserve">. Furthermore, </w:t>
-      </w:r>
-      <w:r>
-        <w:rPr>
-          <w:sz w:val="24"/>
-          <w:szCs w:val="24"/>
-        </w:rPr>
-        <w:t xml:space="preserve">task were spilt between team members and deadlines in order to reach deadline for project </w:t>
-      </w:r>
-      <w:r>
-        <w:rPr>
-          <w:sz w:val="24"/>
-          <w:szCs w:val="24"/>
-        </w:rPr>
-        <w:t>To manage the process we used tools like Trello for communication, Git-hub to manage versions of the system and collaborative inputs and Eclipse to work on the project</w:t>
-      </w:r>
-      <w:r>
-        <w:rPr>
-          <w:sz w:val="24"/>
-          <w:szCs w:val="24"/>
-        </w:rPr>
-        <w:t xml:space="preserve">. This report will detail the process of the requirements implementation, from the project time line, the documentation of the system using PEP 8 style guide for python, the diagrams of classes that show relationships and the overall architecture of the system, a detailed explanation of the user guide to the system, evidence of </w:t>
-      </w:r>
-      <w:r>
-        <w:rPr>
-          <w:sz w:val="24"/>
-          <w:szCs w:val="24"/>
-        </w:rPr>
-        <w:t>requirement</w:t>
-      </w:r>
-      <w:r>
-        <w:rPr>
-          <w:sz w:val="24"/>
-          <w:szCs w:val="24"/>
-        </w:rPr>
-        <w:t xml:space="preserve"> </w:t>
-      </w:r>
-      <w:r>
-        <w:rPr>
-          <w:sz w:val="24"/>
-          <w:szCs w:val="24"/>
-        </w:rPr>
-        <w:t>implementation</w:t>
-      </w:r>
-      <w:r>
-        <w:rPr>
-          <w:sz w:val="24"/>
-          <w:szCs w:val="24"/>
-        </w:rPr>
-        <w:t xml:space="preserve">, </w:t>
-      </w:r>
-      <w:r>
-        <w:rPr>
-          <w:sz w:val="24"/>
-          <w:szCs w:val="24"/>
-        </w:rPr>
-        <w:t>and to</w:t>
-      </w:r>
-      <w:r>
-        <w:rPr>
-          <w:sz w:val="24"/>
-          <w:szCs w:val="24"/>
-        </w:rPr>
-        <w:t xml:space="preserve"> conclu</w:t>
-      </w:r>
-      <w:r>
-        <w:rPr>
-          <w:sz w:val="24"/>
-          <w:szCs w:val="24"/>
-        </w:rPr>
-        <w:t>de</w:t>
-      </w:r>
-      <w:r>
-        <w:rPr>
-          <w:sz w:val="24"/>
-          <w:szCs w:val="24"/>
-        </w:rPr>
-        <w:t xml:space="preserve"> </w:t>
-      </w:r>
-      <w:r>
-        <w:rPr>
-          <w:sz w:val="24"/>
-          <w:szCs w:val="24"/>
-        </w:rPr>
-        <w:t xml:space="preserve">the </w:t>
-      </w:r>
-      <w:r>
-        <w:rPr>
-          <w:sz w:val="24"/>
-          <w:szCs w:val="24"/>
-        </w:rPr>
-        <w:t xml:space="preserve">group’s reflection on </w:t>
-      </w:r>
-      <w:r>
-        <w:rPr>
-          <w:sz w:val="24"/>
-          <w:szCs w:val="24"/>
-        </w:rPr>
-        <w:t>experience evolving the Security Broker System.</w:t>
-      </w:r>
-    </w:p>
-    <w:p>
-      <w:pPr>
-        <w:pStyle w:val="Normal"/>
-        <w:rPr>
-          <w:sz w:val="24"/>
-          <w:szCs w:val="24"/>
-        </w:rPr>
-      </w:pPr>
-      <w:r>
-        <w:rPr>
-          <w:sz w:val="24"/>
-          <w:szCs w:val="24"/>
+        <w:rPr>
+          <w:sz w:val="22"/>
+          <w:szCs w:val="22"/>
+        </w:rPr>
+      </w:pPr>
+      <w:r>
+        <w:rPr>
+          <w:sz w:val="22"/>
+          <w:szCs w:val="22"/>
+        </w:rPr>
+        <w:t>Members commenced by understanding how the original implementation of the system works, followed by documenting using comments based on our understanding and UML diagrams for a visual representation of the system. Furthermore, task were spilt between team members and deadlines in order to reach deadline for project To manage the process we used tools like Trello for communication, Git-hub to manage versions of the system and collaborative inputs and Eclipse to work on the project. This report will detail the process of the requirements implementation, from the project time line, the documentation of the system using PEP 8 style guide for python, the diagrams of classes that show relationships and the overall architecture of the system, a detailed explanation of the user guide to the system, evidence of requirement implementation, and to conclude the group’s reflection on experience evolving the Security Broker System.</w:t>
+      </w:r>
+    </w:p>
+    <w:p>
+      <w:pPr>
+        <w:pStyle w:val="Normal"/>
+        <w:rPr>
+          <w:sz w:val="22"/>
+          <w:szCs w:val="22"/>
+        </w:rPr>
+      </w:pPr>
+      <w:r>
+        <w:rPr>
+          <w:sz w:val="22"/>
+          <w:szCs w:val="22"/>
         </w:rPr>
       </w:r>
     </w:p>
@@ -1135,78 +912,53 @@
     <w:p>
       <w:pPr>
         <w:pStyle w:val="Normal"/>
-        <w:rPr/>
-      </w:pPr>
-      <w:r>
-        <w:rPr>
-          <w:b/>
-          <w:sz w:val="24"/>
-          <w:szCs w:val="24"/>
+        <w:rPr>
+          <w:sz w:val="22"/>
+          <w:szCs w:val="22"/>
+        </w:rPr>
+      </w:pPr>
+      <w:r>
+        <w:rPr>
+          <w:b/>
+          <w:sz w:val="22"/>
+          <w:szCs w:val="22"/>
         </w:rPr>
         <w:t>The first sprint</w:t>
       </w:r>
       <w:r>
         <w:rPr>
-          <w:sz w:val="24"/>
-          <w:szCs w:val="24"/>
-        </w:rPr>
-        <w:t xml:space="preserve"> for the project was focused on the team understanding the system and its implementation, this was carried out within the firsts 2 weeks followed by the documentation of the classes. The next task was to draw the </w:t>
-      </w:r>
-      <w:r>
-        <w:rPr>
-          <w:sz w:val="24"/>
-          <w:szCs w:val="24"/>
-        </w:rPr>
-        <w:t xml:space="preserve">UML </w:t>
-      </w:r>
-      <w:r>
-        <w:rPr>
-          <w:sz w:val="24"/>
-          <w:szCs w:val="24"/>
-        </w:rPr>
-        <w:t xml:space="preserve">diagrams for the system, this was carried out simultaneously as implementing a realistic order execution. The </w:t>
-      </w:r>
-      <w:r>
-        <w:rPr>
-          <w:sz w:val="24"/>
-          <w:szCs w:val="24"/>
-        </w:rPr>
-        <w:t>time line</w:t>
-      </w:r>
-      <w:r>
-        <w:rPr>
-          <w:sz w:val="24"/>
-          <w:szCs w:val="24"/>
-        </w:rPr>
-        <w:t xml:space="preserve"> was from the 12</w:t>
-      </w:r>
-      <w:r>
-        <w:rPr>
-          <w:sz w:val="24"/>
-          <w:szCs w:val="24"/>
+          <w:sz w:val="22"/>
+          <w:szCs w:val="22"/>
+        </w:rPr>
+        <w:t xml:space="preserve"> for the project was focused on the team understanding the system and its implementation, this was carried out within the firsts 2 weeks followed by the documentation of the classes. The next task was to draw the UML diagrams for the system, this was carried out simultaneously as implementing a realistic order execution. The time line was from the 12</w:t>
+      </w:r>
+      <w:r>
+        <w:rPr>
+          <w:sz w:val="22"/>
+          <w:szCs w:val="22"/>
           <w:vertAlign w:val="superscript"/>
         </w:rPr>
         <w:t>th</w:t>
       </w:r>
       <w:r>
         <w:rPr>
-          <w:sz w:val="24"/>
-          <w:szCs w:val="24"/>
+          <w:sz w:val="22"/>
+          <w:szCs w:val="22"/>
         </w:rPr>
         <w:t xml:space="preserve"> – 31</w:t>
       </w:r>
       <w:r>
         <w:rPr>
-          <w:sz w:val="24"/>
-          <w:szCs w:val="24"/>
+          <w:sz w:val="22"/>
+          <w:szCs w:val="22"/>
           <w:vertAlign w:val="superscript"/>
         </w:rPr>
         <w:t>st</w:t>
       </w:r>
       <w:r>
         <w:rPr>
-          <w:sz w:val="24"/>
-          <w:szCs w:val="24"/>
+          <w:sz w:val="22"/>
+          <w:szCs w:val="22"/>
         </w:rPr>
         <w:t xml:space="preserve"> of March.</w:t>
       </w:r>
@@ -1227,8 +979,6 @@
           <w:sz w:val="24"/>
           <w:szCs w:val="24"/>
         </w:rPr>
-      </w:r>
-      <w:r>
         <mc:AlternateContent>
           <mc:Choice Requires="wps">
             <w:drawing>
@@ -1240,26 +990,36 @@
                 <wp:positionV relativeFrom="paragraph">
                   <wp:posOffset>90170</wp:posOffset>
                 </wp:positionV>
-                <wp:extent cx="5838825" cy="2962275"/>
+                <wp:extent cx="5840095" cy="2963545"/>
                 <wp:effectExtent l="0" t="0" r="0" b="0"/>
                 <wp:wrapSquare wrapText="bothSides"/>
                 <wp:docPr id="2" name="Frame1"/>
                 <a:graphic xmlns:a="http://schemas.openxmlformats.org/drawingml/2006/main">
                   <a:graphicData uri="http://schemas.microsoft.com/office/word/2010/wordprocessingShape">
                     <wps:wsp>
-                      <wps:cNvSpPr txBox="1"/>
+                      <wps:cNvSpPr/>
                       <wps:spPr>
                         <a:xfrm>
                           <a:off x="0" y="0"/>
-                          <a:ext cx="5838825" cy="2962275"/>
+                          <a:ext cx="5839560" cy="2962800"/>
                         </a:xfrm>
-                        <a:prstGeom prst="rect"/>
-                        <a:ln w="635">
+                        <a:prstGeom prst="rect">
+                          <a:avLst/>
+                        </a:prstGeom>
+                        <a:noFill/>
+                        <a:ln w="720">
                           <a:solidFill>
                             <a:srgbClr val="000000"/>
                           </a:solidFill>
+                          <a:round/>
                         </a:ln>
                       </wps:spPr>
+                      <wps:style>
+                        <a:lnRef idx="0"/>
+                        <a:fillRef idx="0"/>
+                        <a:effectRef idx="0"/>
+                        <a:fontRef idx="minor"/>
+                      </wps:style>
                       <wps:txbx>
                         <w:txbxContent>
                           <w:p>
@@ -1277,7 +1037,7 @@
                                 <wp:inline distT="0" distB="0" distL="0" distR="0">
                                   <wp:extent cx="5534025" cy="2838450"/>
                                   <wp:effectExtent l="0" t="0" r="0" b="0"/>
-                                  <wp:docPr id="3" name="Picture 5" descr="A screenshot of a social media post&#10;&#10;Description generated with very high confidence"/>
+                                  <wp:docPr id="4" name="Picture 5" descr="A screenshot of a social media post&#10;&#10;Description generated with very high confidence"/>
                                   <wp:cNvGraphicFramePr>
                                     <a:graphicFrameLocks xmlns:a="http://schemas.openxmlformats.org/drawingml/2006/main" noChangeAspect="1"/>
                                   </wp:cNvGraphicFramePr>
@@ -1285,7 +1045,7 @@
                                     <a:graphicData uri="http://schemas.openxmlformats.org/drawingml/2006/picture">
                                       <pic:pic xmlns:pic="http://schemas.openxmlformats.org/drawingml/2006/picture">
                                         <pic:nvPicPr>
-                                          <pic:cNvPr id="3" name="Picture 5" descr="A screenshot of a social media post&#10;&#10;Description generated with very high confidence"/>
+                                          <pic:cNvPr id="4" name="Picture 5" descr="A screenshot of a social media post&#10;&#10;Description generated with very high confidence"/>
                                           <pic:cNvPicPr>
                                             <a:picLocks noChangeAspect="1" noChangeArrowheads="1"/>
                                           </pic:cNvPicPr>
@@ -1314,7 +1074,7 @@
                           </w:p>
                         </w:txbxContent>
                       </wps:txbx>
-                      <wps:bodyPr anchor="t" lIns="91440" tIns="45720" rIns="91440" bIns="45720">
+                      <wps:bodyPr lIns="90000" rIns="90000" tIns="45000" bIns="45000">
                         <a:noAutofit/>
                       </wps:bodyPr>
                     </wps:wsp>
@@ -1325,7 +1085,10 @@
           </mc:Choice>
           <mc:Fallback>
             <w:pict>
-              <v:rect strokecolor="#000000" strokeweight="0pt" style="position:absolute;rotation:0;width:459.75pt;height:233.25pt;mso-wrap-distance-left:9pt;mso-wrap-distance-right:9pt;mso-wrap-distance-top:3.6pt;mso-wrap-distance-bottom:3.6pt;margin-top:7.1pt;mso-position-vertical-relative:text;margin-left:31.8pt;mso-position-horizontal:center;mso-position-horizontal-relative:text">
+              <v:rect id="shape_0" ID="Frame1" stroked="t" style="position:absolute;margin-left:31.75pt;margin-top:7.1pt;width:459.75pt;height:233.25pt;mso-position-horizontal:center">
+                <w10:wrap type="none"/>
+                <v:fill o:detectmouseclick="t" on="false"/>
+                <v:stroke color="black" weight="720" joinstyle="round" endcap="flat"/>
                 <v:textbox>
                   <w:txbxContent>
                     <w:p>
@@ -1343,7 +1106,7 @@
                           <wp:inline distT="0" distB="0" distL="0" distR="0">
                             <wp:extent cx="5534025" cy="2838450"/>
                             <wp:effectExtent l="0" t="0" r="0" b="0"/>
-                            <wp:docPr id="4" name="Picture 5" descr="A screenshot of a social media post&#10;&#10;Description generated with very high confidence"/>
+                            <wp:docPr id="5" name="Picture 5" descr="A screenshot of a social media post&#10;&#10;Description generated with very high confidence"/>
                             <wp:cNvGraphicFramePr>
                               <a:graphicFrameLocks xmlns:a="http://schemas.openxmlformats.org/drawingml/2006/main" noChangeAspect="1"/>
                             </wp:cNvGraphicFramePr>
@@ -1351,7 +1114,7 @@
                               <a:graphicData uri="http://schemas.openxmlformats.org/drawingml/2006/picture">
                                 <pic:pic xmlns:pic="http://schemas.openxmlformats.org/drawingml/2006/picture">
                                   <pic:nvPicPr>
-                                    <pic:cNvPr id="4" name="Picture 5" descr="A screenshot of a social media post&#10;&#10;Description generated with very high confidence"/>
+                                    <pic:cNvPr id="5" name="Picture 5" descr="A screenshot of a social media post&#10;&#10;Description generated with very high confidence"/>
                                     <pic:cNvPicPr>
                                       <a:picLocks noChangeAspect="1" noChangeArrowheads="1"/>
                                     </pic:cNvPicPr>
@@ -1380,7 +1143,6 @@
                     </w:p>
                   </w:txbxContent>
                 </v:textbox>
-                <w10:wrap type="square"/>
               </v:rect>
             </w:pict>
           </mc:Fallback>
@@ -1593,45 +1355,45 @@
       <w:r>
         <w:rPr>
           <w:b/>
-          <w:sz w:val="24"/>
-          <w:szCs w:val="24"/>
+          <w:sz w:val="22"/>
+          <w:szCs w:val="22"/>
         </w:rPr>
         <w:t xml:space="preserve">The second sprint </w:t>
       </w:r>
       <w:r>
         <w:rPr>
-          <w:sz w:val="24"/>
-          <w:szCs w:val="24"/>
+          <w:sz w:val="22"/>
+          <w:szCs w:val="22"/>
         </w:rPr>
         <w:t>members were tasked with implementing the security class and improve the system output to the sole and when the file is saved. Time line 1</w:t>
       </w:r>
       <w:r>
         <w:rPr>
-          <w:sz w:val="24"/>
-          <w:szCs w:val="24"/>
+          <w:sz w:val="22"/>
+          <w:szCs w:val="22"/>
           <w:vertAlign w:val="superscript"/>
         </w:rPr>
         <w:t>st</w:t>
       </w:r>
       <w:r>
         <w:rPr>
-          <w:sz w:val="24"/>
-          <w:szCs w:val="24"/>
+          <w:sz w:val="22"/>
+          <w:szCs w:val="22"/>
         </w:rPr>
         <w:t xml:space="preserve"> – 16</w:t>
       </w:r>
       <w:r>
         <w:rPr>
-          <w:sz w:val="24"/>
-          <w:szCs w:val="24"/>
+          <w:sz w:val="22"/>
+          <w:szCs w:val="22"/>
           <w:vertAlign w:val="superscript"/>
         </w:rPr>
         <w:t>th</w:t>
       </w:r>
       <w:r>
         <w:rPr>
-          <w:sz w:val="24"/>
-          <w:szCs w:val="24"/>
+          <w:sz w:val="22"/>
+          <w:szCs w:val="22"/>
         </w:rPr>
         <w:t xml:space="preserve"> of April 2018. Refer to </w:t>
       </w:r>
@@ -1639,128 +1401,706 @@
         <w:r>
           <w:rPr>
             <w:rStyle w:val="InternetLink"/>
-            <w:sz w:val="24"/>
-            <w:szCs w:val="24"/>
+            <w:sz w:val="22"/>
+            <w:szCs w:val="22"/>
           </w:rPr>
           <w:t>Appendix A</w:t>
         </w:r>
       </w:hyperlink>
       <w:r>
         <w:rPr>
-          <w:sz w:val="24"/>
-          <w:szCs w:val="24"/>
-        </w:rPr>
-        <w:t xml:space="preserve"> for </w:t>
-      </w:r>
-      <w:r>
-        <w:rPr>
-          <w:sz w:val="24"/>
-          <w:szCs w:val="24"/>
-        </w:rPr>
-        <w:t>Trello</w:t>
-      </w:r>
-      <w:r>
-        <w:rPr>
-          <w:sz w:val="24"/>
-          <w:szCs w:val="24"/>
-        </w:rPr>
-        <w:t xml:space="preserve"> board image </w:t>
-      </w:r>
-    </w:p>
-    <w:p>
-      <w:pPr>
-        <w:pStyle w:val="Normal"/>
-        <w:rPr/>
-      </w:pPr>
-      <w:r>
-        <w:rPr>
-          <w:b/>
-          <w:sz w:val="24"/>
-          <w:szCs w:val="24"/>
+          <w:sz w:val="22"/>
+          <w:szCs w:val="22"/>
+        </w:rPr>
+        <w:t xml:space="preserve"> for Trello board image </w:t>
+      </w:r>
+    </w:p>
+    <w:p>
+      <w:pPr>
+        <w:pStyle w:val="Normal"/>
+        <w:rPr/>
+      </w:pPr>
+      <w:r>
+        <w:rPr>
+          <w:b/>
+          <w:sz w:val="22"/>
+          <w:szCs w:val="22"/>
         </w:rPr>
         <w:t xml:space="preserve">The third sprint </w:t>
       </w:r>
       <w:r>
         <w:rPr>
-          <w:sz w:val="24"/>
-          <w:szCs w:val="24"/>
-        </w:rPr>
-        <w:t xml:space="preserve">members role was to come up with ideas to improve the system, other functions that may be required. Also, task was given to member to make the ‘after’ </w:t>
-      </w:r>
-      <w:r>
-        <w:rPr>
-          <w:sz w:val="24"/>
-          <w:szCs w:val="24"/>
-        </w:rPr>
-        <w:t xml:space="preserve">UML </w:t>
-      </w:r>
-      <w:r>
-        <w:rPr>
-          <w:sz w:val="24"/>
-          <w:szCs w:val="24"/>
-        </w:rPr>
-        <w:t>diagrams and use cases and the overall system architecture diagram. Time line 17</w:t>
-      </w:r>
-      <w:r>
-        <w:rPr>
-          <w:sz w:val="24"/>
-          <w:szCs w:val="24"/>
+          <w:sz w:val="22"/>
+          <w:szCs w:val="22"/>
+        </w:rPr>
+        <w:t>members role was to come up with ideas to improve the system, other functions that may be required. Also, task was given to member to make the ‘after’ UML diagrams and use cases and the overall system architecture diagram. Time line 17</w:t>
+      </w:r>
+      <w:r>
+        <w:rPr>
+          <w:sz w:val="22"/>
+          <w:szCs w:val="22"/>
           <w:vertAlign w:val="superscript"/>
         </w:rPr>
         <w:t>th</w:t>
       </w:r>
       <w:r>
         <w:rPr>
-          <w:sz w:val="24"/>
-          <w:szCs w:val="24"/>
+          <w:sz w:val="22"/>
+          <w:szCs w:val="22"/>
         </w:rPr>
         <w:t xml:space="preserve"> – 27</w:t>
       </w:r>
       <w:r>
         <w:rPr>
-          <w:sz w:val="24"/>
-          <w:szCs w:val="24"/>
+          <w:sz w:val="22"/>
+          <w:szCs w:val="22"/>
           <w:vertAlign w:val="superscript"/>
         </w:rPr>
         <w:t>th</w:t>
       </w:r>
       <w:r>
         <w:rPr>
-          <w:sz w:val="24"/>
-          <w:szCs w:val="24"/>
+          <w:sz w:val="22"/>
+          <w:szCs w:val="22"/>
         </w:rPr>
         <w:t xml:space="preserve"> of April 2018. Refer to </w:t>
       </w:r>
-      <w:hyperlink w:anchor="_Appendix_B:">
+      <w:hyperlink w:anchor="_toc123">
         <w:r>
           <w:rPr>
             <w:rStyle w:val="InternetLink"/>
+            <w:sz w:val="22"/>
+            <w:szCs w:val="22"/>
+          </w:rPr>
+          <w:t>#Appendix A:</w:t>
+        </w:r>
+      </w:hyperlink>
+      <w:r>
+        <w:rPr>
+          <w:sz w:val="22"/>
+          <w:szCs w:val="22"/>
+        </w:rPr>
+        <w:t>or Trello board image</w:t>
+      </w:r>
+    </w:p>
+    <w:p>
+      <w:pPr>
+        <w:pStyle w:val="Normal"/>
+        <w:rPr/>
+      </w:pPr>
+      <w:r>
+        <w:rPr>
+          <w:b/>
+          <w:sz w:val="22"/>
+          <w:szCs w:val="22"/>
+        </w:rPr>
+        <w:t xml:space="preserve">Final sprint </w:t>
+      </w:r>
+      <w:r>
+        <w:rPr>
+          <w:sz w:val="22"/>
+          <w:szCs w:val="22"/>
+        </w:rPr>
+        <w:t>given that all requirements have been met, members begin to write report for project. Time line 30</w:t>
+      </w:r>
+      <w:r>
+        <w:rPr>
+          <w:sz w:val="22"/>
+          <w:szCs w:val="22"/>
+          <w:vertAlign w:val="superscript"/>
+        </w:rPr>
+        <w:t>th</w:t>
+      </w:r>
+      <w:r>
+        <w:rPr>
+          <w:sz w:val="22"/>
+          <w:szCs w:val="22"/>
+        </w:rPr>
+        <w:t xml:space="preserve"> of April – 8</w:t>
+      </w:r>
+      <w:r>
+        <w:rPr>
+          <w:sz w:val="22"/>
+          <w:szCs w:val="22"/>
+          <w:vertAlign w:val="superscript"/>
+        </w:rPr>
+        <w:t>th</w:t>
+      </w:r>
+      <w:r>
+        <w:rPr>
+          <w:sz w:val="22"/>
+          <w:szCs w:val="22"/>
+        </w:rPr>
+        <w:t xml:space="preserve"> of May. Refer to </w:t>
+      </w:r>
+      <w:hyperlink w:anchor="_toc123">
+        <w:r>
+          <w:rPr>
+            <w:rStyle w:val="InternetLink"/>
+            <w:sz w:val="22"/>
+            <w:szCs w:val="22"/>
+          </w:rPr>
+          <w:t xml:space="preserve">Appendix A </w:t>
+        </w:r>
+      </w:hyperlink>
+      <w:r>
+        <w:rPr>
+          <w:sz w:val="22"/>
+          <w:szCs w:val="22"/>
+        </w:rPr>
+        <w:t xml:space="preserve">for Trello board image </w:t>
+      </w:r>
+    </w:p>
+    <w:p>
+      <w:pPr>
+        <w:pStyle w:val="Normal"/>
+        <w:rPr>
+          <w:sz w:val="24"/>
+          <w:szCs w:val="24"/>
+        </w:rPr>
+      </w:pPr>
+      <w:r>
+        <w:rPr/>
+      </w:r>
+    </w:p>
+    <w:p>
+      <w:pPr>
+        <w:pStyle w:val="Normal"/>
+        <w:rPr>
+          <w:sz w:val="24"/>
+          <w:szCs w:val="24"/>
+        </w:rPr>
+      </w:pPr>
+      <w:r>
+        <w:rPr>
+          <w:b/>
+          <w:sz w:val="24"/>
+          <w:szCs w:val="24"/>
+        </w:rPr>
+        <w:t>REVERSE ENGINEERING DOCUMENTATION</w:t>
+      </w:r>
+    </w:p>
+    <w:p>
+      <w:pPr>
+        <w:pStyle w:val="Normal"/>
+        <w:rPr>
+          <w:sz w:val="24"/>
+          <w:szCs w:val="24"/>
+        </w:rPr>
+      </w:pPr>
+      <w:r>
+        <w:rPr>
+          <w:b/>
+          <w:sz w:val="24"/>
+          <w:szCs w:val="24"/>
+        </w:rPr>
+        <w:t>USER’S GUIDE</w:t>
+      </w:r>
+    </w:p>
+    <w:p>
+      <w:pPr>
+        <w:pStyle w:val="Normal"/>
+        <w:rPr>
+          <w:b/>
+          <w:b/>
+          <w:sz w:val="24"/>
+          <w:szCs w:val="24"/>
+        </w:rPr>
+      </w:pPr>
+      <w:r>
+        <w:rPr/>
+      </w:r>
+    </w:p>
+    <w:p>
+      <w:pPr>
+        <w:pStyle w:val="Normal"/>
+        <w:rPr/>
+      </w:pPr>
+      <w:r>
+        <w:rPr>
+          <w:b/>
+          <w:sz w:val="24"/>
+          <w:szCs w:val="24"/>
+        </w:rPr>
+        <w:t>EVIDENCE OF REQUIREMENT IMPLEMENTATION</w:t>
+      </w:r>
+    </w:p>
+    <w:p>
+      <w:pPr>
+        <w:pStyle w:val="Normal"/>
+        <w:rPr>
+          <w:b w:val="false"/>
+          <w:b w:val="false"/>
+          <w:bCs w:val="false"/>
+          <w:sz w:val="22"/>
+          <w:szCs w:val="22"/>
+        </w:rPr>
+      </w:pPr>
+      <w:r>
+        <w:rPr>
+          <w:b w:val="false"/>
+          <w:bCs w:val="false"/>
+          <w:sz w:val="22"/>
+          <w:szCs w:val="22"/>
+        </w:rPr>
+        <w:t>This section shows screen shots of evidence of successfully implementing the requirements given in this project.</w:t>
+      </w:r>
+    </w:p>
+    <w:p>
+      <w:pPr>
+        <w:pStyle w:val="Normal"/>
+        <w:rPr>
+          <w:b/>
+          <w:b/>
+          <w:bCs/>
+          <w:sz w:val="22"/>
+          <w:szCs w:val="22"/>
+        </w:rPr>
+      </w:pPr>
+      <w:r>
+        <w:rPr>
+          <w:b/>
+          <w:bCs/>
+          <w:i/>
+          <w:iCs/>
+          <w:sz w:val="22"/>
+          <w:szCs w:val="22"/>
+        </w:rPr>
+        <w:t xml:space="preserve">Improving systems output, so it is more user friendly to read: </w:t>
+      </w:r>
+    </w:p>
+    <w:p>
+      <w:pPr>
+        <w:pStyle w:val="Normal"/>
+        <w:rPr>
+          <w:b/>
+          <w:b/>
+          <w:bCs/>
+          <w:sz w:val="20"/>
+          <w:szCs w:val="20"/>
+        </w:rPr>
+      </w:pPr>
+      <w:r>
+        <w:rPr>
+          <w:b/>
+          <w:bCs/>
+          <w:i/>
+          <w:iCs/>
+          <w:sz w:val="20"/>
+          <w:szCs w:val="20"/>
+        </w:rPr>
+        <w:t>Before:</w:t>
+      </w:r>
+    </w:p>
+    <w:p>
+      <w:pPr>
+        <w:pStyle w:val="Normal"/>
+        <w:rPr>
+          <w:i/>
+          <w:i/>
+          <w:iCs/>
+          <w:sz w:val="24"/>
+          <w:szCs w:val="24"/>
+        </w:rPr>
+      </w:pPr>
+      <w:r>
+        <w:rPr>
+          <w:b/>
+          <w:bCs/>
+        </w:rPr>
+        <w:drawing>
+          <wp:anchor behindDoc="0" distT="0" distB="0" distL="0" distR="0" simplePos="0" locked="0" layoutInCell="1" allowOverlap="1" relativeHeight="8">
+            <wp:simplePos x="0" y="0"/>
+            <wp:positionH relativeFrom="column">
+              <wp:align>center</wp:align>
+            </wp:positionH>
+            <wp:positionV relativeFrom="paragraph">
+              <wp:posOffset>635</wp:posOffset>
+            </wp:positionV>
+            <wp:extent cx="6645910" cy="272415"/>
+            <wp:effectExtent l="0" t="0" r="0" b="0"/>
+            <wp:wrapSquare wrapText="largest"/>
+            <wp:docPr id="6" name="Image2" descr=""/>
+            <wp:cNvGraphicFramePr>
+              <a:graphicFrameLocks xmlns:a="http://schemas.openxmlformats.org/drawingml/2006/main" noChangeAspect="1"/>
+            </wp:cNvGraphicFramePr>
+            <a:graphic xmlns:a="http://schemas.openxmlformats.org/drawingml/2006/main">
+              <a:graphicData uri="http://schemas.openxmlformats.org/drawingml/2006/picture">
+                <pic:pic xmlns:pic="http://schemas.openxmlformats.org/drawingml/2006/picture">
+                  <pic:nvPicPr>
+                    <pic:cNvPr id="6" name="Image2" descr=""/>
+                    <pic:cNvPicPr>
+                      <a:picLocks noChangeAspect="1" noChangeArrowheads="1"/>
+                    </pic:cNvPicPr>
+                  </pic:nvPicPr>
+                  <pic:blipFill>
+                    <a:blip r:embed="rId4"/>
+                    <a:stretch>
+                      <a:fillRect/>
+                    </a:stretch>
+                  </pic:blipFill>
+                  <pic:spPr bwMode="auto">
+                    <a:xfrm>
+                      <a:off x="0" y="0"/>
+                      <a:ext cx="6645910" cy="272415"/>
+                    </a:xfrm>
+                    <a:prstGeom prst="rect">
+                      <a:avLst/>
+                    </a:prstGeom>
+                  </pic:spPr>
+                </pic:pic>
+              </a:graphicData>
+            </a:graphic>
+          </wp:anchor>
+        </w:drawing>
+      </w:r>
+    </w:p>
+    <w:p>
+      <w:pPr>
+        <w:pStyle w:val="Normal"/>
+        <w:rPr>
+          <w:b/>
+          <w:b/>
+          <w:bCs/>
+          <w:sz w:val="20"/>
+          <w:szCs w:val="20"/>
+        </w:rPr>
+      </w:pPr>
+      <w:r>
+        <w:rPr>
+          <w:b/>
+          <w:bCs/>
+          <w:i/>
+          <w:iCs/>
+          <w:sz w:val="20"/>
+          <w:szCs w:val="20"/>
+        </w:rPr>
+        <w:t>After:</w:t>
+      </w:r>
+    </w:p>
+    <w:p>
+      <w:pPr>
+        <w:pStyle w:val="Normal"/>
+        <w:rPr>
+          <w:i/>
+          <w:i/>
+          <w:iCs/>
+          <w:sz w:val="24"/>
+          <w:szCs w:val="24"/>
+        </w:rPr>
+      </w:pPr>
+      <w:r>
+        <w:rPr>
+          <w:b/>
+          <w:bCs/>
+        </w:rPr>
+        <w:drawing>
+          <wp:anchor behindDoc="0" distT="0" distB="0" distL="0" distR="0" simplePos="0" locked="0" layoutInCell="1" allowOverlap="1" relativeHeight="9">
+            <wp:simplePos x="0" y="0"/>
+            <wp:positionH relativeFrom="column">
+              <wp:align>center</wp:align>
+            </wp:positionH>
+            <wp:positionV relativeFrom="paragraph">
+              <wp:posOffset>635</wp:posOffset>
+            </wp:positionV>
+            <wp:extent cx="6467475" cy="3590925"/>
+            <wp:effectExtent l="0" t="0" r="0" b="0"/>
+            <wp:wrapSquare wrapText="largest"/>
+            <wp:docPr id="7" name="Image3" descr=""/>
+            <wp:cNvGraphicFramePr>
+              <a:graphicFrameLocks xmlns:a="http://schemas.openxmlformats.org/drawingml/2006/main" noChangeAspect="1"/>
+            </wp:cNvGraphicFramePr>
+            <a:graphic xmlns:a="http://schemas.openxmlformats.org/drawingml/2006/main">
+              <a:graphicData uri="http://schemas.openxmlformats.org/drawingml/2006/picture">
+                <pic:pic xmlns:pic="http://schemas.openxmlformats.org/drawingml/2006/picture">
+                  <pic:nvPicPr>
+                    <pic:cNvPr id="7" name="Image3" descr=""/>
+                    <pic:cNvPicPr>
+                      <a:picLocks noChangeAspect="1" noChangeArrowheads="1"/>
+                    </pic:cNvPicPr>
+                  </pic:nvPicPr>
+                  <pic:blipFill>
+                    <a:blip r:embed="rId5"/>
+                    <a:stretch>
+                      <a:fillRect/>
+                    </a:stretch>
+                  </pic:blipFill>
+                  <pic:spPr bwMode="auto">
+                    <a:xfrm>
+                      <a:off x="0" y="0"/>
+                      <a:ext cx="6467475" cy="3590925"/>
+                    </a:xfrm>
+                    <a:prstGeom prst="rect">
+                      <a:avLst/>
+                    </a:prstGeom>
+                  </pic:spPr>
+                </pic:pic>
+              </a:graphicData>
+            </a:graphic>
+          </wp:anchor>
+        </w:drawing>
+      </w:r>
+    </w:p>
+    <w:p>
+      <w:pPr>
+        <w:pStyle w:val="Normal"/>
+        <w:rPr>
+          <w:b w:val="false"/>
+          <w:b w:val="false"/>
+          <w:bCs w:val="false"/>
+        </w:rPr>
+      </w:pPr>
+      <w:r>
+        <w:rPr>
+          <w:b w:val="false"/>
+          <w:bCs w:val="false"/>
+          <w:sz w:val="24"/>
+          <w:szCs w:val="24"/>
+        </w:rPr>
+        <w:t>o</w:t>
+      </w:r>
+      <w:r>
+        <w:rPr>
+          <w:b w:val="false"/>
+          <w:bCs w:val="false"/>
+          <w:sz w:val="24"/>
+          <w:szCs w:val="24"/>
+        </w:rPr>
+        <w:t xml:space="preserve">ther relevant improved system output can be found in the </w:t>
+      </w:r>
+      <w:hyperlink w:anchor="_toc132">
+        <w:r>
+          <w:rPr>
+            <w:rStyle w:val="InternetLink"/>
+            <w:b w:val="false"/>
+            <w:bCs w:val="false"/>
             <w:sz w:val="24"/>
             <w:szCs w:val="24"/>
           </w:rPr>
           <w:t>Appendix B</w:t>
         </w:r>
       </w:hyperlink>
-      <w:r>
-        <w:rPr>
-          <w:sz w:val="24"/>
-          <w:szCs w:val="24"/>
-        </w:rPr>
-        <w:t xml:space="preserve"> for </w:t>
-      </w:r>
-      <w:r>
-        <w:rPr>
-          <w:sz w:val="24"/>
-          <w:szCs w:val="24"/>
-        </w:rPr>
-        <w:t>Trello</w:t>
-      </w:r>
-      <w:r>
-        <w:rPr>
-          <w:sz w:val="24"/>
-          <w:szCs w:val="24"/>
-        </w:rPr>
-        <w:t xml:space="preserve"> board image</w:t>
+    </w:p>
+    <w:p>
+      <w:pPr>
+        <w:pStyle w:val="Normal"/>
+        <w:rPr>
+          <w:b/>
+          <w:b/>
+          <w:sz w:val="24"/>
+          <w:szCs w:val="24"/>
+        </w:rPr>
+      </w:pPr>
+      <w:r>
+        <w:rPr/>
+      </w:r>
+    </w:p>
+    <w:p>
+      <w:pPr>
+        <w:pStyle w:val="Normal"/>
+        <w:rPr>
+          <w:rFonts w:ascii="sans-serif" w:hAnsi="sans-serif"/>
+          <w:b/>
+          <w:b/>
+          <w:bCs/>
+          <w:i/>
+          <w:i/>
+          <w:iCs/>
+          <w:sz w:val="22"/>
+          <w:szCs w:val="22"/>
+        </w:rPr>
+      </w:pPr>
+      <w:r>
+        <w:rPr>
+          <w:rFonts w:ascii="sans-serif" w:hAnsi="sans-serif"/>
+          <w:b/>
+          <w:bCs/>
+          <w:i/>
+          <w:iCs/>
+          <w:sz w:val="22"/>
+          <w:szCs w:val="22"/>
+        </w:rPr>
+        <w:t>Implement a more realistic order execution for the buy and sell function:</w:t>
+      </w:r>
+    </w:p>
+    <w:p>
+      <w:pPr>
+        <w:pStyle w:val="Normal"/>
+        <w:rPr>
+          <w:rFonts w:ascii="sans-serif" w:hAnsi="sans-serif"/>
+          <w:b/>
+          <w:b/>
+          <w:bCs/>
+          <w:i/>
+          <w:i/>
+          <w:iCs/>
+          <w:sz w:val="20"/>
+          <w:szCs w:val="20"/>
+        </w:rPr>
+      </w:pPr>
+      <w:r>
+        <w:rPr>
+          <w:rFonts w:ascii="sans-serif" w:hAnsi="sans-serif"/>
+          <w:b/>
+          <w:bCs/>
+          <w:i/>
+          <w:iCs/>
+          <w:sz w:val="20"/>
+          <w:szCs w:val="20"/>
+        </w:rPr>
+      </w:r>
+    </w:p>
+    <w:p>
+      <w:pPr>
+        <w:pStyle w:val="Normal"/>
+        <w:rPr>
+          <w:rFonts w:ascii="sans-serif" w:hAnsi="sans-serif"/>
+          <w:b w:val="false"/>
+          <w:b w:val="false"/>
+          <w:bCs w:val="false"/>
+          <w:i w:val="false"/>
+          <w:i w:val="false"/>
+          <w:iCs w:val="false"/>
+          <w:sz w:val="20"/>
+          <w:szCs w:val="20"/>
+        </w:rPr>
+      </w:pPr>
+      <w:bookmarkStart w:id="2" w:name="__DdeLink__109_1539426341"/>
+      <w:r>
+        <w:rPr>
+          <w:rFonts w:ascii="sans-serif" w:hAnsi="sans-serif"/>
+          <w:b w:val="false"/>
+          <w:bCs w:val="false"/>
+          <w:i w:val="false"/>
+          <w:iCs w:val="false"/>
+          <w:sz w:val="20"/>
+          <w:szCs w:val="20"/>
+        </w:rPr>
+        <w:t xml:space="preserve">The </w:t>
+      </w:r>
+      <w:r>
+        <w:rPr>
+          <w:rFonts w:ascii="sans-serif" w:hAnsi="sans-serif"/>
+          <w:b/>
+          <w:bCs/>
+          <w:i w:val="false"/>
+          <w:iCs w:val="false"/>
+          <w:sz w:val="20"/>
+          <w:szCs w:val="20"/>
+        </w:rPr>
+        <w:t>buy function</w:t>
+      </w:r>
+      <w:bookmarkEnd w:id="2"/>
+      <w:r>
+        <w:rPr>
+          <w:rFonts w:ascii="sans-serif" w:hAnsi="sans-serif"/>
+          <w:b w:val="false"/>
+          <w:bCs w:val="false"/>
+          <w:i w:val="false"/>
+          <w:iCs w:val="false"/>
+          <w:sz w:val="20"/>
+          <w:szCs w:val="20"/>
+        </w:rPr>
+        <w:t xml:space="preserve"> now only takes orders that have the same price or more than the market value, if the user attempts to buy stocks for less an error message is shown to the user an shown below.</w:t>
+      </w:r>
+    </w:p>
+    <w:p>
+      <w:pPr>
+        <w:pStyle w:val="Normal"/>
+        <w:rPr/>
+      </w:pPr>
+      <w:r>
+        <w:rPr/>
+        <w:drawing>
+          <wp:anchor behindDoc="0" distT="0" distB="0" distL="0" distR="0" simplePos="0" locked="0" layoutInCell="1" allowOverlap="1" relativeHeight="13">
+            <wp:simplePos x="0" y="0"/>
+            <wp:positionH relativeFrom="column">
+              <wp:posOffset>-125095</wp:posOffset>
+            </wp:positionH>
+            <wp:positionV relativeFrom="paragraph">
+              <wp:posOffset>186055</wp:posOffset>
+            </wp:positionV>
+            <wp:extent cx="3366135" cy="2199005"/>
+            <wp:effectExtent l="0" t="0" r="0" b="0"/>
+            <wp:wrapSquare wrapText="largest"/>
+            <wp:docPr id="8" name="Image6" descr=""/>
+            <wp:cNvGraphicFramePr>
+              <a:graphicFrameLocks xmlns:a="http://schemas.openxmlformats.org/drawingml/2006/main" noChangeAspect="1"/>
+            </wp:cNvGraphicFramePr>
+            <a:graphic xmlns:a="http://schemas.openxmlformats.org/drawingml/2006/main">
+              <a:graphicData uri="http://schemas.openxmlformats.org/drawingml/2006/picture">
+                <pic:pic xmlns:pic="http://schemas.openxmlformats.org/drawingml/2006/picture">
+                  <pic:nvPicPr>
+                    <pic:cNvPr id="8" name="Image6" descr=""/>
+                    <pic:cNvPicPr>
+                      <a:picLocks noChangeAspect="1" noChangeArrowheads="1"/>
+                    </pic:cNvPicPr>
+                  </pic:nvPicPr>
+                  <pic:blipFill>
+                    <a:blip r:embed="rId6"/>
+                    <a:stretch>
+                      <a:fillRect/>
+                    </a:stretch>
+                  </pic:blipFill>
+                  <pic:spPr bwMode="auto">
+                    <a:xfrm>
+                      <a:off x="0" y="0"/>
+                      <a:ext cx="3366135" cy="2199005"/>
+                    </a:xfrm>
+                    <a:prstGeom prst="rect">
+                      <a:avLst/>
+                    </a:prstGeom>
+                  </pic:spPr>
+                </pic:pic>
+              </a:graphicData>
+            </a:graphic>
+          </wp:anchor>
+        </w:drawing>
+        <w:drawing>
+          <wp:anchor behindDoc="0" distT="0" distB="0" distL="0" distR="0" simplePos="0" locked="0" layoutInCell="1" allowOverlap="1" relativeHeight="14">
+            <wp:simplePos x="0" y="0"/>
+            <wp:positionH relativeFrom="column">
+              <wp:posOffset>3401695</wp:posOffset>
+            </wp:positionH>
+            <wp:positionV relativeFrom="paragraph">
+              <wp:posOffset>219075</wp:posOffset>
+            </wp:positionV>
+            <wp:extent cx="3672205" cy="2166620"/>
+            <wp:effectExtent l="0" t="0" r="0" b="0"/>
+            <wp:wrapSquare wrapText="largest"/>
+            <wp:docPr id="9" name="Image7" descr=""/>
+            <wp:cNvGraphicFramePr>
+              <a:graphicFrameLocks xmlns:a="http://schemas.openxmlformats.org/drawingml/2006/main" noChangeAspect="1"/>
+            </wp:cNvGraphicFramePr>
+            <a:graphic xmlns:a="http://schemas.openxmlformats.org/drawingml/2006/main">
+              <a:graphicData uri="http://schemas.openxmlformats.org/drawingml/2006/picture">
+                <pic:pic xmlns:pic="http://schemas.openxmlformats.org/drawingml/2006/picture">
+                  <pic:nvPicPr>
+                    <pic:cNvPr id="9" name="Image7" descr=""/>
+                    <pic:cNvPicPr>
+                      <a:picLocks noChangeAspect="1" noChangeArrowheads="1"/>
+                    </pic:cNvPicPr>
+                  </pic:nvPicPr>
+                  <pic:blipFill>
+                    <a:blip r:embed="rId7"/>
+                    <a:stretch>
+                      <a:fillRect/>
+                    </a:stretch>
+                  </pic:blipFill>
+                  <pic:spPr bwMode="auto">
+                    <a:xfrm>
+                      <a:off x="0" y="0"/>
+                      <a:ext cx="3672205" cy="2166620"/>
+                    </a:xfrm>
+                    <a:prstGeom prst="rect">
+                      <a:avLst/>
+                    </a:prstGeom>
+                  </pic:spPr>
+                </pic:pic>
+              </a:graphicData>
+            </a:graphic>
+          </wp:anchor>
+        </w:drawing>
       </w:r>
     </w:p>
     <w:p>
@@ -1775,83 +2115,53 @@
           <w:docGrid w:type="default" w:linePitch="360" w:charSpace="2047"/>
         </w:sectPr>
         <w:pStyle w:val="Normal"/>
-        <w:rPr/>
-      </w:pPr>
-      <w:r>
-        <w:rPr>
-          <w:b/>
-          <w:sz w:val="24"/>
-          <w:szCs w:val="24"/>
-        </w:rPr>
-        <w:t xml:space="preserve">Final sprint </w:t>
-      </w:r>
-      <w:r>
-        <w:rPr>
-          <w:sz w:val="24"/>
-          <w:szCs w:val="24"/>
-        </w:rPr>
-        <w:t>given that all requirements have been met, members begin to write report for project. Time line 30</w:t>
-      </w:r>
-      <w:r>
-        <w:rPr>
-          <w:sz w:val="24"/>
-          <w:szCs w:val="24"/>
-          <w:vertAlign w:val="superscript"/>
-        </w:rPr>
-        <w:t>th</w:t>
-      </w:r>
-      <w:r>
-        <w:rPr>
-          <w:sz w:val="24"/>
-          <w:szCs w:val="24"/>
-        </w:rPr>
-        <w:t xml:space="preserve"> of April – 8</w:t>
-      </w:r>
-      <w:r>
-        <w:rPr>
-          <w:sz w:val="24"/>
-          <w:szCs w:val="24"/>
-          <w:vertAlign w:val="superscript"/>
-        </w:rPr>
-        <w:t>th</w:t>
-      </w:r>
-      <w:r>
-        <w:rPr>
-          <w:sz w:val="24"/>
-          <w:szCs w:val="24"/>
-        </w:rPr>
-        <w:t xml:space="preserve"> of May. Refer to </w:t>
-      </w:r>
-      <w:hyperlink w:anchor="_Appendix_C:">
-        <w:r>
-          <w:rPr>
-            <w:rStyle w:val="InternetLink"/>
-            <w:sz w:val="24"/>
-            <w:szCs w:val="24"/>
-          </w:rPr>
-          <w:t>Appendix C</w:t>
-        </w:r>
-      </w:hyperlink>
-      <w:r>
-        <w:rPr>
-          <w:sz w:val="24"/>
-          <w:szCs w:val="24"/>
-        </w:rPr>
-        <w:t xml:space="preserve"> for </w:t>
-      </w:r>
-      <w:r>
-        <w:rPr>
-          <w:sz w:val="24"/>
-          <w:szCs w:val="24"/>
-        </w:rPr>
-        <w:t>Trello</w:t>
-      </w:r>
-      <w:r>
-        <w:rPr>
-          <w:sz w:val="24"/>
-          <w:szCs w:val="24"/>
-        </w:rPr>
-        <w:t xml:space="preserve"> board image </w:t>
+        <w:rPr>
+          <w:rFonts w:ascii="sans-serif" w:hAnsi="sans-serif"/>
+          <w:b w:val="false"/>
+          <w:b w:val="false"/>
+          <w:bCs w:val="false"/>
+          <w:i w:val="false"/>
+          <w:i w:val="false"/>
+          <w:iCs w:val="false"/>
+          <w:sz w:val="20"/>
+          <w:szCs w:val="20"/>
+        </w:rPr>
+      </w:pPr>
+      <w:r>
+        <w:rPr>
+          <w:rFonts w:ascii="sans-serif" w:hAnsi="sans-serif"/>
+          <w:b w:val="false"/>
+          <w:bCs w:val="false"/>
+          <w:i w:val="false"/>
+          <w:iCs w:val="false"/>
+          <w:sz w:val="20"/>
+          <w:szCs w:val="20"/>
+        </w:rPr>
+        <w:t xml:space="preserve">The </w:t>
+      </w:r>
+      <w:r>
+        <w:rPr>
+          <w:rFonts w:ascii="sans-serif" w:hAnsi="sans-serif"/>
+          <w:b/>
+          <w:bCs/>
+          <w:i w:val="false"/>
+          <w:iCs w:val="false"/>
+          <w:sz w:val="20"/>
+          <w:szCs w:val="20"/>
+        </w:rPr>
+        <w:t>sell function</w:t>
+      </w:r>
+      <w:r>
+        <w:rPr>
+          <w:rFonts w:ascii="sans-serif" w:hAnsi="sans-serif"/>
+          <w:b w:val="false"/>
+          <w:bCs w:val="false"/>
+          <w:i w:val="false"/>
+          <w:iCs w:val="false"/>
+          <w:sz w:val="20"/>
+          <w:szCs w:val="20"/>
+        </w:rPr>
+        <w:t xml:space="preserve"> now only takes orders that have the same price or less than the market value price, if the user attempts to sell stocks for more than the current market price an error message is shown to the user an shown below.</w:t>
       </w:r>
     </w:p>
     <w:p>
@@ -1877,13 +2187,12 @@
     <w:p>
       <w:pPr>
         <w:pStyle w:val="Heading1"/>
-        <w:rPr>
-          <w:sz w:val="24"/>
-          <w:szCs w:val="24"/>
-        </w:rPr>
-      </w:pPr>
-      <w:bookmarkStart w:id="2" w:name="_Appendix_A:"/>
-      <w:bookmarkEnd w:id="2"/>
+        <w:rPr/>
+      </w:pPr>
+      <w:bookmarkStart w:id="3" w:name="_toc123"/>
+      <w:bookmarkStart w:id="4" w:name="_Appendix_A:"/>
+      <w:bookmarkEnd w:id="3"/>
+      <w:bookmarkEnd w:id="4"/>
       <w:r>
         <w:rPr>
           <w:sz w:val="24"/>
@@ -1898,7 +2207,41 @@
         <w:rPr/>
       </w:pPr>
       <w:r>
-        <w:rPr/>
+        <w:rPr>
+          <w:sz w:val="22"/>
+          <w:szCs w:val="22"/>
+        </w:rPr>
+        <w:t>Time line 1</w:t>
+      </w:r>
+      <w:r>
+        <w:rPr>
+          <w:sz w:val="22"/>
+          <w:szCs w:val="22"/>
+          <w:vertAlign w:val="superscript"/>
+        </w:rPr>
+        <w:t>st</w:t>
+      </w:r>
+      <w:r>
+        <w:rPr>
+          <w:sz w:val="22"/>
+          <w:szCs w:val="22"/>
+        </w:rPr>
+        <w:t xml:space="preserve"> – 16</w:t>
+      </w:r>
+      <w:r>
+        <w:rPr>
+          <w:sz w:val="22"/>
+          <w:szCs w:val="22"/>
+          <w:vertAlign w:val="superscript"/>
+        </w:rPr>
+        <w:t>th</w:t>
+      </w:r>
+      <w:r>
+        <w:rPr>
+          <w:sz w:val="22"/>
+          <w:szCs w:val="22"/>
+        </w:rPr>
+        <w:t xml:space="preserve"> of April 2018.</w:t>
       </w:r>
     </w:p>
     <w:p>
@@ -1912,7 +2255,7 @@
           <wp:inline distT="0" distB="0" distL="0" distR="0">
             <wp:extent cx="6305550" cy="3228975"/>
             <wp:effectExtent l="0" t="0" r="0" b="0"/>
-            <wp:docPr id="5" name="Picture 3" descr="A screenshot of a social media post&#10;&#10;Description generated with very high confidence"/>
+            <wp:docPr id="10" name="Picture 3" descr="A screenshot of a social media post&#10;&#10;Description generated with very high confidence"/>
             <wp:cNvGraphicFramePr>
               <a:graphicFrameLocks xmlns:a="http://schemas.openxmlformats.org/drawingml/2006/main" noChangeAspect="1"/>
             </wp:cNvGraphicFramePr>
@@ -1920,13 +2263,13 @@
               <a:graphicData uri="http://schemas.openxmlformats.org/drawingml/2006/picture">
                 <pic:pic xmlns:pic="http://schemas.openxmlformats.org/drawingml/2006/picture">
                   <pic:nvPicPr>
-                    <pic:cNvPr id="5" name="Picture 3" descr="A screenshot of a social media post&#10;&#10;Description generated with very high confidence"/>
+                    <pic:cNvPr id="10" name="Picture 3" descr="A screenshot of a social media post&#10;&#10;Description generated with very high confidence"/>
                     <pic:cNvPicPr>
                       <a:picLocks noChangeAspect="1" noChangeArrowheads="1"/>
                     </pic:cNvPicPr>
                   </pic:nvPicPr>
                   <pic:blipFill>
-                    <a:blip r:embed="rId4"/>
+                    <a:blip r:embed="rId8"/>
                     <a:stretch>
                       <a:fillRect/>
                     </a:stretch>
@@ -1953,34 +2296,43 @@
         <w:rPr/>
       </w:pPr>
       <w:r>
-        <w:rPr/>
-      </w:r>
-    </w:p>
-    <w:p>
-      <w:pPr>
-        <w:pStyle w:val="Heading1"/>
-        <w:rPr>
-          <w:sz w:val="24"/>
-          <w:szCs w:val="24"/>
-        </w:rPr>
-      </w:pPr>
-      <w:bookmarkStart w:id="3" w:name="_Appendix_B:"/>
-      <w:bookmarkEnd w:id="3"/>
-      <w:r>
-        <w:rPr>
-          <w:sz w:val="24"/>
-          <w:szCs w:val="24"/>
-        </w:rPr>
-        <w:t xml:space="preserve">Appendix B: </w:t>
-      </w:r>
-    </w:p>
-    <w:p>
-      <w:pPr>
-        <w:pStyle w:val="Normal"/>
-        <w:rPr/>
-      </w:pPr>
-      <w:r>
-        <w:rPr/>
+        <w:rPr>
+          <w:sz w:val="22"/>
+          <w:szCs w:val="22"/>
+        </w:rPr>
+        <w:t>Time line 17</w:t>
+      </w:r>
+      <w:r>
+        <w:rPr>
+          <w:sz w:val="22"/>
+          <w:szCs w:val="22"/>
+          <w:vertAlign w:val="superscript"/>
+        </w:rPr>
+        <w:t>th</w:t>
+      </w:r>
+      <w:r>
+        <w:rPr>
+          <w:sz w:val="22"/>
+          <w:szCs w:val="22"/>
+        </w:rPr>
+        <w:t xml:space="preserve"> – 27</w:t>
+      </w:r>
+      <w:r>
+        <w:rPr>
+          <w:sz w:val="22"/>
+          <w:szCs w:val="22"/>
+          <w:vertAlign w:val="superscript"/>
+        </w:rPr>
+        <w:t>th</w:t>
+      </w:r>
+      <w:bookmarkStart w:id="5" w:name="_Appendix_B:"/>
+      <w:bookmarkEnd w:id="5"/>
+      <w:r>
+        <w:rPr>
+          <w:sz w:val="22"/>
+          <w:szCs w:val="22"/>
+        </w:rPr>
+        <w:t xml:space="preserve"> of April 2018</w:t>
       </w:r>
     </w:p>
     <w:p>
@@ -1994,7 +2346,7 @@
           <wp:inline distT="0" distB="0" distL="0" distR="0">
             <wp:extent cx="6648450" cy="3362325"/>
             <wp:effectExtent l="0" t="0" r="0" b="0"/>
-            <wp:docPr id="6" name="Picture 6" descr="A screenshot of a cell phone&#10;&#10;Description generated with very high confidence"/>
+            <wp:docPr id="11" name="Picture 6" descr="A screenshot of a cell phone&#10;&#10;Description generated with very high confidence"/>
             <wp:cNvGraphicFramePr>
               <a:graphicFrameLocks xmlns:a="http://schemas.openxmlformats.org/drawingml/2006/main" noChangeAspect="1"/>
             </wp:cNvGraphicFramePr>
@@ -2002,13 +2354,13 @@
               <a:graphicData uri="http://schemas.openxmlformats.org/drawingml/2006/picture">
                 <pic:pic xmlns:pic="http://schemas.openxmlformats.org/drawingml/2006/picture">
                   <pic:nvPicPr>
-                    <pic:cNvPr id="6" name="Picture 6" descr="A screenshot of a cell phone&#10;&#10;Description generated with very high confidence"/>
+                    <pic:cNvPr id="11" name="Picture 6" descr="A screenshot of a cell phone&#10;&#10;Description generated with very high confidence"/>
                     <pic:cNvPicPr>
                       <a:picLocks noChangeAspect="1" noChangeArrowheads="1"/>
                     </pic:cNvPicPr>
                   </pic:nvPicPr>
                   <pic:blipFill>
-                    <a:blip r:embed="rId5"/>
+                    <a:blip r:embed="rId9"/>
                     <a:stretch>
                       <a:fillRect/>
                     </a:stretch>
@@ -2040,51 +2392,479 @@
     </w:p>
     <w:p>
       <w:pPr>
+        <w:pStyle w:val="Normal"/>
+        <w:rPr/>
+      </w:pPr>
+      <w:bookmarkStart w:id="6" w:name="_Appendix_C:"/>
+      <w:bookmarkEnd w:id="6"/>
+      <w:r>
+        <w:rPr>
+          <w:sz w:val="22"/>
+          <w:szCs w:val="22"/>
+        </w:rPr>
+        <w:t>Time line 30</w:t>
+      </w:r>
+      <w:r>
+        <w:rPr>
+          <w:sz w:val="22"/>
+          <w:szCs w:val="22"/>
+          <w:vertAlign w:val="superscript"/>
+        </w:rPr>
+        <w:t>th</w:t>
+      </w:r>
+      <w:r>
+        <w:rPr>
+          <w:sz w:val="22"/>
+          <w:szCs w:val="22"/>
+        </w:rPr>
+        <w:t xml:space="preserve"> of April – 8</w:t>
+      </w:r>
+      <w:r>
+        <w:rPr>
+          <w:sz w:val="22"/>
+          <w:szCs w:val="22"/>
+          <w:vertAlign w:val="superscript"/>
+        </w:rPr>
+        <w:t>th</w:t>
+      </w:r>
+      <w:r>
+        <w:rPr>
+          <w:sz w:val="22"/>
+          <w:szCs w:val="22"/>
+        </w:rPr>
+        <w:t xml:space="preserve"> of May</w:t>
+      </w:r>
+    </w:p>
+    <w:p>
+      <w:pPr>
+        <w:pStyle w:val="Normal"/>
+        <w:rPr>
+          <w:sz w:val="24"/>
+          <w:szCs w:val="24"/>
+        </w:rPr>
+      </w:pPr>
+      <w:r>
+        <w:rPr>
+          <w:sz w:val="24"/>
+          <w:szCs w:val="24"/>
+        </w:rPr>
+        <w:drawing>
+          <wp:anchor behindDoc="0" distT="0" distB="0" distL="0" distR="0" simplePos="0" locked="0" layoutInCell="1" allowOverlap="1" relativeHeight="10">
+            <wp:simplePos x="0" y="0"/>
+            <wp:positionH relativeFrom="column">
+              <wp:align>center</wp:align>
+            </wp:positionH>
+            <wp:positionV relativeFrom="paragraph">
+              <wp:posOffset>635</wp:posOffset>
+            </wp:positionV>
+            <wp:extent cx="6645910" cy="3552190"/>
+            <wp:effectExtent l="0" t="0" r="0" b="0"/>
+            <wp:wrapSquare wrapText="largest"/>
+            <wp:docPr id="12" name="Image1" descr=""/>
+            <wp:cNvGraphicFramePr>
+              <a:graphicFrameLocks xmlns:a="http://schemas.openxmlformats.org/drawingml/2006/main" noChangeAspect="1"/>
+            </wp:cNvGraphicFramePr>
+            <a:graphic xmlns:a="http://schemas.openxmlformats.org/drawingml/2006/main">
+              <a:graphicData uri="http://schemas.openxmlformats.org/drawingml/2006/picture">
+                <pic:pic xmlns:pic="http://schemas.openxmlformats.org/drawingml/2006/picture">
+                  <pic:nvPicPr>
+                    <pic:cNvPr id="12" name="Image1" descr=""/>
+                    <pic:cNvPicPr>
+                      <a:picLocks noChangeAspect="1" noChangeArrowheads="1"/>
+                    </pic:cNvPicPr>
+                  </pic:nvPicPr>
+                  <pic:blipFill>
+                    <a:blip r:embed="rId10"/>
+                    <a:stretch>
+                      <a:fillRect/>
+                    </a:stretch>
+                  </pic:blipFill>
+                  <pic:spPr bwMode="auto">
+                    <a:xfrm>
+                      <a:off x="0" y="0"/>
+                      <a:ext cx="6645910" cy="3552190"/>
+                    </a:xfrm>
+                    <a:prstGeom prst="rect">
+                      <a:avLst/>
+                    </a:prstGeom>
+                  </pic:spPr>
+                </pic:pic>
+              </a:graphicData>
+            </a:graphic>
+          </wp:anchor>
+        </w:drawing>
+      </w:r>
+    </w:p>
+    <w:p>
+      <w:pPr>
+        <w:pStyle w:val="Normal"/>
+        <w:rPr/>
+      </w:pPr>
+      <w:r>
+        <w:rPr/>
+      </w:r>
+    </w:p>
+    <w:p>
+      <w:pPr>
         <w:pStyle w:val="Heading1"/>
-        <w:rPr>
-          <w:sz w:val="24"/>
-          <w:szCs w:val="24"/>
-        </w:rPr>
-      </w:pPr>
-      <w:bookmarkStart w:id="4" w:name="_Appendix_C:"/>
-      <w:bookmarkEnd w:id="4"/>
-      <w:r>
-        <w:rPr>
-          <w:sz w:val="24"/>
-          <w:szCs w:val="24"/>
-        </w:rPr>
-        <w:t xml:space="preserve">Appendix C: </w:t>
-      </w:r>
-    </w:p>
-    <w:p>
-      <w:pPr>
-        <w:pStyle w:val="Normal"/>
-        <w:rPr/>
-      </w:pPr>
-      <w:r>
-        <w:rPr/>
-      </w:r>
-    </w:p>
-    <w:p>
-      <w:pPr>
-        <w:pStyle w:val="Normal"/>
-        <w:rPr/>
-      </w:pPr>
-      <w:r>
-        <w:rPr/>
-      </w:r>
-    </w:p>
-    <w:p>
-      <w:pPr>
-        <w:pStyle w:val="Normal"/>
         <w:widowControl/>
         <w:bidi w:val="0"/>
         <w:spacing w:lineRule="auto" w:line="264" w:before="0" w:after="120"/>
         <w:jc w:val="left"/>
         <w:rPr/>
       </w:pPr>
-      <w:r>
-        <w:rPr/>
+      <w:bookmarkStart w:id="7" w:name="_toc132"/>
+      <w:bookmarkEnd w:id="7"/>
+      <w:r>
+        <w:rPr>
+          <w:sz w:val="24"/>
+          <w:szCs w:val="24"/>
+        </w:rPr>
+        <w:t xml:space="preserve">Appendix </w:t>
+      </w:r>
+      <w:r>
+        <w:rPr>
+          <w:sz w:val="24"/>
+          <w:szCs w:val="24"/>
+        </w:rPr>
+        <w:t>B</w:t>
+      </w:r>
+      <w:r>
+        <w:rPr>
+          <w:sz w:val="24"/>
+          <w:szCs w:val="24"/>
+        </w:rPr>
+        <w:t xml:space="preserve">: </w:t>
+      </w:r>
+    </w:p>
+    <w:p>
+      <w:pPr>
+        <w:pStyle w:val="Normal"/>
+        <w:widowControl/>
+        <w:bidi w:val="0"/>
+        <w:spacing w:lineRule="auto" w:line="264" w:before="0" w:after="120"/>
+        <w:jc w:val="left"/>
+        <w:rPr>
+          <w:sz w:val="24"/>
+          <w:szCs w:val="24"/>
+        </w:rPr>
+      </w:pPr>
+      <w:r>
+        <w:rPr/>
+        <w:drawing>
+          <wp:anchor behindDoc="0" distT="0" distB="0" distL="0" distR="0" simplePos="0" locked="0" layoutInCell="1" allowOverlap="1" relativeHeight="11">
+            <wp:simplePos x="0" y="0"/>
+            <wp:positionH relativeFrom="column">
+              <wp:align>center</wp:align>
+            </wp:positionH>
+            <wp:positionV relativeFrom="paragraph">
+              <wp:posOffset>635</wp:posOffset>
+            </wp:positionV>
+            <wp:extent cx="4781550" cy="2971800"/>
+            <wp:effectExtent l="0" t="0" r="0" b="0"/>
+            <wp:wrapSquare wrapText="largest"/>
+            <wp:docPr id="13" name="Image4" descr=""/>
+            <wp:cNvGraphicFramePr>
+              <a:graphicFrameLocks xmlns:a="http://schemas.openxmlformats.org/drawingml/2006/main" noChangeAspect="1"/>
+            </wp:cNvGraphicFramePr>
+            <a:graphic xmlns:a="http://schemas.openxmlformats.org/drawingml/2006/main">
+              <a:graphicData uri="http://schemas.openxmlformats.org/drawingml/2006/picture">
+                <pic:pic xmlns:pic="http://schemas.openxmlformats.org/drawingml/2006/picture">
+                  <pic:nvPicPr>
+                    <pic:cNvPr id="13" name="Image4" descr=""/>
+                    <pic:cNvPicPr>
+                      <a:picLocks noChangeAspect="1" noChangeArrowheads="1"/>
+                    </pic:cNvPicPr>
+                  </pic:nvPicPr>
+                  <pic:blipFill>
+                    <a:blip r:embed="rId11"/>
+                    <a:stretch>
+                      <a:fillRect/>
+                    </a:stretch>
+                  </pic:blipFill>
+                  <pic:spPr bwMode="auto">
+                    <a:xfrm>
+                      <a:off x="0" y="0"/>
+                      <a:ext cx="4781550" cy="2971800"/>
+                    </a:xfrm>
+                    <a:prstGeom prst="rect">
+                      <a:avLst/>
+                    </a:prstGeom>
+                  </pic:spPr>
+                </pic:pic>
+              </a:graphicData>
+            </a:graphic>
+          </wp:anchor>
+        </w:drawing>
+      </w:r>
+    </w:p>
+    <w:p>
+      <w:pPr>
+        <w:pStyle w:val="Normal"/>
+        <w:widowControl/>
+        <w:bidi w:val="0"/>
+        <w:spacing w:lineRule="auto" w:line="264" w:before="0" w:after="120"/>
+        <w:jc w:val="left"/>
+        <w:rPr>
+          <w:sz w:val="24"/>
+          <w:szCs w:val="24"/>
+        </w:rPr>
+      </w:pPr>
+      <w:r>
+        <w:rPr/>
+      </w:r>
+    </w:p>
+    <w:p>
+      <w:pPr>
+        <w:pStyle w:val="Normal"/>
+        <w:widowControl/>
+        <w:bidi w:val="0"/>
+        <w:spacing w:lineRule="auto" w:line="264" w:before="0" w:after="120"/>
+        <w:jc w:val="left"/>
+        <w:rPr>
+          <w:sz w:val="24"/>
+          <w:szCs w:val="24"/>
+        </w:rPr>
+      </w:pPr>
+      <w:r>
+        <w:rPr/>
+      </w:r>
+    </w:p>
+    <w:p>
+      <w:pPr>
+        <w:pStyle w:val="Normal"/>
+        <w:widowControl/>
+        <w:bidi w:val="0"/>
+        <w:spacing w:lineRule="auto" w:line="264" w:before="0" w:after="120"/>
+        <w:jc w:val="left"/>
+        <w:rPr>
+          <w:sz w:val="24"/>
+          <w:szCs w:val="24"/>
+        </w:rPr>
+      </w:pPr>
+      <w:r>
+        <w:rPr/>
+      </w:r>
+    </w:p>
+    <w:p>
+      <w:pPr>
+        <w:pStyle w:val="Normal"/>
+        <w:widowControl/>
+        <w:bidi w:val="0"/>
+        <w:spacing w:lineRule="auto" w:line="264" w:before="0" w:after="120"/>
+        <w:jc w:val="left"/>
+        <w:rPr>
+          <w:sz w:val="24"/>
+          <w:szCs w:val="24"/>
+        </w:rPr>
+      </w:pPr>
+      <w:r>
+        <w:rPr/>
+      </w:r>
+    </w:p>
+    <w:p>
+      <w:pPr>
+        <w:pStyle w:val="Normal"/>
+        <w:widowControl/>
+        <w:bidi w:val="0"/>
+        <w:spacing w:lineRule="auto" w:line="264" w:before="0" w:after="120"/>
+        <w:jc w:val="left"/>
+        <w:rPr>
+          <w:sz w:val="24"/>
+          <w:szCs w:val="24"/>
+        </w:rPr>
+      </w:pPr>
+      <w:r>
+        <w:rPr/>
+      </w:r>
+    </w:p>
+    <w:p>
+      <w:pPr>
+        <w:pStyle w:val="Normal"/>
+        <w:widowControl/>
+        <w:bidi w:val="0"/>
+        <w:spacing w:lineRule="auto" w:line="264" w:before="0" w:after="120"/>
+        <w:jc w:val="left"/>
+        <w:rPr>
+          <w:sz w:val="24"/>
+          <w:szCs w:val="24"/>
+        </w:rPr>
+      </w:pPr>
+      <w:r>
+        <w:rPr/>
+      </w:r>
+    </w:p>
+    <w:p>
+      <w:pPr>
+        <w:pStyle w:val="Normal"/>
+        <w:widowControl/>
+        <w:bidi w:val="0"/>
+        <w:spacing w:lineRule="auto" w:line="264" w:before="0" w:after="120"/>
+        <w:jc w:val="left"/>
+        <w:rPr>
+          <w:sz w:val="24"/>
+          <w:szCs w:val="24"/>
+        </w:rPr>
+      </w:pPr>
+      <w:r>
+        <w:rPr/>
+      </w:r>
+    </w:p>
+    <w:p>
+      <w:pPr>
+        <w:pStyle w:val="Normal"/>
+        <w:widowControl/>
+        <w:bidi w:val="0"/>
+        <w:spacing w:lineRule="auto" w:line="264" w:before="0" w:after="120"/>
+        <w:jc w:val="left"/>
+        <w:rPr>
+          <w:sz w:val="24"/>
+          <w:szCs w:val="24"/>
+        </w:rPr>
+      </w:pPr>
+      <w:r>
+        <w:rPr/>
+      </w:r>
+    </w:p>
+    <w:p>
+      <w:pPr>
+        <w:pStyle w:val="Normal"/>
+        <w:widowControl/>
+        <w:bidi w:val="0"/>
+        <w:spacing w:lineRule="auto" w:line="264" w:before="0" w:after="120"/>
+        <w:jc w:val="left"/>
+        <w:rPr>
+          <w:sz w:val="24"/>
+          <w:szCs w:val="24"/>
+        </w:rPr>
+      </w:pPr>
+      <w:r>
+        <w:rPr/>
+      </w:r>
+    </w:p>
+    <w:p>
+      <w:pPr>
+        <w:pStyle w:val="Normal"/>
+        <w:widowControl/>
+        <w:bidi w:val="0"/>
+        <w:spacing w:lineRule="auto" w:line="264" w:before="0" w:after="120"/>
+        <w:jc w:val="left"/>
+        <w:rPr>
+          <w:sz w:val="24"/>
+          <w:szCs w:val="24"/>
+        </w:rPr>
+      </w:pPr>
+      <w:r>
+        <w:rPr/>
+      </w:r>
+    </w:p>
+    <w:p>
+      <w:pPr>
+        <w:pStyle w:val="Normal"/>
+        <w:widowControl/>
+        <w:bidi w:val="0"/>
+        <w:spacing w:lineRule="auto" w:line="264" w:before="0" w:after="120"/>
+        <w:jc w:val="left"/>
+        <w:rPr>
+          <w:sz w:val="24"/>
+          <w:szCs w:val="24"/>
+        </w:rPr>
+      </w:pPr>
+      <w:r>
+        <w:rPr/>
+      </w:r>
+    </w:p>
+    <w:p>
+      <w:pPr>
+        <w:pStyle w:val="Normal"/>
+        <w:widowControl/>
+        <w:bidi w:val="0"/>
+        <w:spacing w:lineRule="auto" w:line="264" w:before="0" w:after="120"/>
+        <w:jc w:val="left"/>
+        <w:rPr>
+          <w:sz w:val="24"/>
+          <w:szCs w:val="24"/>
+        </w:rPr>
+      </w:pPr>
+      <w:r>
+        <w:rPr/>
+      </w:r>
+    </w:p>
+    <w:p>
+      <w:pPr>
+        <w:pStyle w:val="Normal"/>
+        <w:widowControl/>
+        <w:bidi w:val="0"/>
+        <w:spacing w:lineRule="auto" w:line="264" w:before="0" w:after="120"/>
+        <w:jc w:val="left"/>
+        <w:rPr>
+          <w:sz w:val="24"/>
+          <w:szCs w:val="24"/>
+        </w:rPr>
+      </w:pPr>
+      <w:r>
+        <w:rPr/>
+      </w:r>
+    </w:p>
+    <w:p>
+      <w:pPr>
+        <w:pStyle w:val="Normal"/>
+        <w:widowControl/>
+        <w:bidi w:val="0"/>
+        <w:spacing w:lineRule="auto" w:line="264" w:before="0" w:after="120"/>
+        <w:jc w:val="left"/>
+        <w:rPr>
+          <w:sz w:val="24"/>
+          <w:szCs w:val="24"/>
+        </w:rPr>
+      </w:pPr>
+      <w:r>
+        <w:rPr/>
+        <w:drawing>
+          <wp:anchor behindDoc="0" distT="0" distB="0" distL="0" distR="0" simplePos="0" locked="0" layoutInCell="1" allowOverlap="1" relativeHeight="12">
+            <wp:simplePos x="0" y="0"/>
+            <wp:positionH relativeFrom="column">
+              <wp:align>center</wp:align>
+            </wp:positionH>
+            <wp:positionV relativeFrom="paragraph">
+              <wp:posOffset>635</wp:posOffset>
+            </wp:positionV>
+            <wp:extent cx="4781550" cy="2771775"/>
+            <wp:effectExtent l="0" t="0" r="0" b="0"/>
+            <wp:wrapSquare wrapText="largest"/>
+            <wp:docPr id="14" name="Image5" descr=""/>
+            <wp:cNvGraphicFramePr>
+              <a:graphicFrameLocks xmlns:a="http://schemas.openxmlformats.org/drawingml/2006/main" noChangeAspect="1"/>
+            </wp:cNvGraphicFramePr>
+            <a:graphic xmlns:a="http://schemas.openxmlformats.org/drawingml/2006/main">
+              <a:graphicData uri="http://schemas.openxmlformats.org/drawingml/2006/picture">
+                <pic:pic xmlns:pic="http://schemas.openxmlformats.org/drawingml/2006/picture">
+                  <pic:nvPicPr>
+                    <pic:cNvPr id="14" name="Image5" descr=""/>
+                    <pic:cNvPicPr>
+                      <a:picLocks noChangeAspect="1" noChangeArrowheads="1"/>
+                    </pic:cNvPicPr>
+                  </pic:nvPicPr>
+                  <pic:blipFill>
+                    <a:blip r:embed="rId12"/>
+                    <a:stretch>
+                      <a:fillRect/>
+                    </a:stretch>
+                  </pic:blipFill>
+                  <pic:spPr bwMode="auto">
+                    <a:xfrm>
+                      <a:off x="0" y="0"/>
+                      <a:ext cx="4781550" cy="2771775"/>
+                    </a:xfrm>
+                    <a:prstGeom prst="rect">
+                      <a:avLst/>
+                    </a:prstGeom>
+                  </pic:spPr>
+                </pic:pic>
+              </a:graphicData>
+            </a:graphic>
+          </wp:anchor>
+        </w:drawing>
       </w:r>
     </w:p>
     <w:sectPr>
@@ -2118,16 +2898,14 @@
     <w:qFormat/>
     <w:pPr>
       <w:widowControl/>
-      <w:kinsoku w:val="true"/>
       <w:overflowPunct w:val="true"/>
-      <w:autoSpaceDE w:val="true"/>
       <w:bidi w:val="0"/>
       <w:spacing w:lineRule="auto" w:line="264" w:before="0" w:after="120"/>
       <w:jc w:val="left"/>
     </w:pPr>
     <w:rPr>
-      <w:rFonts w:ascii="Calibri" w:hAnsi="Calibri" w:cs="Times New Roman"/>
-      <w:color w:val="auto"/>
+      <w:rFonts w:ascii="Calibri" w:hAnsi="Calibri" w:eastAsia="DejaVu Sans" w:cs="Times New Roman"/>
+      <w:color w:val="00000A"/>
       <w:sz w:val="20"/>
       <w:szCs w:val="20"/>
       <w:lang w:val="en-GB" w:eastAsia="en-US" w:bidi="ar-SA"/>
@@ -2141,10 +2919,6 @@
     <w:pPr>
       <w:keepNext/>
       <w:keepLines/>
-      <w:numPr>
-        <w:ilvl w:val="0"/>
-        <w:numId w:val="0"/>
-      </w:numPr>
       <w:spacing w:lineRule="auto" w:line="240" w:before="320" w:after="0"/>
       <w:outlineLvl w:val="0"/>
     </w:pPr>
@@ -2163,10 +2937,6 @@
     <w:pPr>
       <w:keepNext/>
       <w:keepLines/>
-      <w:numPr>
-        <w:ilvl w:val="0"/>
-        <w:numId w:val="0"/>
-      </w:numPr>
       <w:spacing w:lineRule="auto" w:line="240" w:before="80" w:after="0"/>
       <w:outlineLvl w:val="1"/>
     </w:pPr>
@@ -2185,10 +2955,6 @@
     <w:pPr>
       <w:keepNext/>
       <w:keepLines/>
-      <w:numPr>
-        <w:ilvl w:val="0"/>
-        <w:numId w:val="0"/>
-      </w:numPr>
       <w:spacing w:lineRule="auto" w:line="240" w:before="40" w:after="0"/>
       <w:outlineLvl w:val="2"/>
     </w:pPr>
@@ -2207,10 +2973,6 @@
     <w:pPr>
       <w:keepNext/>
       <w:keepLines/>
-      <w:numPr>
-        <w:ilvl w:val="0"/>
-        <w:numId w:val="0"/>
-      </w:numPr>
       <w:spacing w:before="40" w:after="0"/>
       <w:outlineLvl w:val="3"/>
     </w:pPr>
@@ -2228,10 +2990,6 @@
     <w:pPr>
       <w:keepNext/>
       <w:keepLines/>
-      <w:numPr>
-        <w:ilvl w:val="0"/>
-        <w:numId w:val="0"/>
-      </w:numPr>
       <w:spacing w:before="40" w:after="0"/>
       <w:outlineLvl w:val="4"/>
     </w:pPr>
@@ -2250,10 +3008,6 @@
     <w:pPr>
       <w:keepNext/>
       <w:keepLines/>
-      <w:numPr>
-        <w:ilvl w:val="0"/>
-        <w:numId w:val="0"/>
-      </w:numPr>
       <w:spacing w:before="40" w:after="0"/>
       <w:outlineLvl w:val="5"/>
     </w:pPr>
@@ -2274,10 +3028,6 @@
     <w:pPr>
       <w:keepNext/>
       <w:keepLines/>
-      <w:numPr>
-        <w:ilvl w:val="0"/>
-        <w:numId w:val="0"/>
-      </w:numPr>
       <w:spacing w:before="40" w:after="0"/>
       <w:outlineLvl w:val="6"/>
     </w:pPr>
@@ -2298,10 +3048,6 @@
     <w:pPr>
       <w:keepNext/>
       <w:keepLines/>
-      <w:numPr>
-        <w:ilvl w:val="0"/>
-        <w:numId w:val="0"/>
-      </w:numPr>
       <w:spacing w:before="40" w:after="0"/>
       <w:outlineLvl w:val="7"/>
     </w:pPr>
@@ -2320,10 +3066,6 @@
     <w:pPr>
       <w:keepNext/>
       <w:keepLines/>
-      <w:numPr>
-        <w:ilvl w:val="0"/>
-        <w:numId w:val="0"/>
-      </w:numPr>
       <w:spacing w:before="40" w:after="0"/>
       <w:outlineLvl w:val="8"/>
     </w:pPr>
@@ -2604,6 +3346,14 @@
       <w:rFonts w:cs="Times New Roman"/>
       <w:color w:val="954F72"/>
       <w:u w:val="single"/>
+    </w:rPr>
+  </w:style>
+  <w:style w:type="character" w:styleId="VisitedInternetLink">
+    <w:name w:val="Visited Internet Link"/>
+    <w:rPr>
+      <w:color w:val="800000"/>
+      <w:u w:val="single"/>
+      <w:lang w:val="zxx" w:eastAsia="zxx" w:bidi="zxx"/>
     </w:rPr>
   </w:style>
   <w:style w:type="paragraph" w:styleId="Heading">
@@ -2716,16 +3466,14 @@
     <w:qFormat/>
     <w:pPr>
       <w:widowControl/>
-      <w:kinsoku w:val="true"/>
       <w:overflowPunct w:val="true"/>
-      <w:autoSpaceDE w:val="true"/>
       <w:bidi w:val="0"/>
       <w:spacing w:lineRule="auto" w:line="240" w:before="0" w:after="0"/>
       <w:jc w:val="left"/>
     </w:pPr>
     <w:rPr>
-      <w:rFonts w:ascii="Calibri" w:hAnsi="Calibri" w:cs="Times New Roman"/>
-      <w:color w:val="auto"/>
+      <w:rFonts w:ascii="Calibri" w:hAnsi="Calibri" w:eastAsia="DejaVu Sans" w:cs="Times New Roman"/>
+      <w:color w:val="00000A"/>
       <w:sz w:val="20"/>
       <w:szCs w:val="20"/>
       <w:lang w:val="en-GB" w:eastAsia="en-US" w:bidi="ar-SA"/>

</xml_diff>

<commit_message>
class diagram and report
</commit_message>
<xml_diff>
--- a/Report/SoftwareEvolutionReport.docx
+++ b/Report/SoftwareEvolutionReport.docx
@@ -990,7 +990,7 @@
                 <wp:positionV relativeFrom="paragraph">
                   <wp:posOffset>90170</wp:posOffset>
                 </wp:positionV>
-                <wp:extent cx="5840095" cy="2963545"/>
+                <wp:extent cx="5840730" cy="2964180"/>
                 <wp:effectExtent l="0" t="0" r="0" b="0"/>
                 <wp:wrapSquare wrapText="bothSides"/>
                 <wp:docPr id="2" name="Frame1"/>
@@ -1001,7 +1001,7 @@
                       <wps:spPr>
                         <a:xfrm>
                           <a:off x="0" y="0"/>
-                          <a:ext cx="5839560" cy="2962800"/>
+                          <a:ext cx="5839920" cy="2963520"/>
                         </a:xfrm>
                         <a:prstGeom prst="rect">
                           <a:avLst/>
@@ -1085,7 +1085,7 @@
           </mc:Choice>
           <mc:Fallback>
             <w:pict>
-              <v:rect id="shape_0" ID="Frame1" stroked="t" style="position:absolute;margin-left:31.75pt;margin-top:7.1pt;width:459.75pt;height:233.25pt;mso-position-horizontal:center">
+              <v:rect id="shape_0" ID="Frame1" stroked="t" style="position:absolute;margin-left:31.7pt;margin-top:7.1pt;width:459.8pt;height:233.3pt;mso-position-horizontal:center">
                 <w10:wrap type="none"/>
                 <v:fill o:detectmouseclick="t" on="false"/>
                 <v:stroke color="black" weight="720" joinstyle="round" endcap="flat"/>
@@ -1560,7 +1560,10 @@
         </w:rPr>
       </w:pPr>
       <w:r>
-        <w:rPr/>
+        <w:rPr>
+          <w:sz w:val="24"/>
+          <w:szCs w:val="24"/>
+        </w:rPr>
       </w:r>
     </w:p>
     <w:p>
@@ -1608,7 +1611,11 @@
         </w:rPr>
       </w:pPr>
       <w:r>
-        <w:rPr/>
+        <w:rPr>
+          <w:b/>
+          <w:sz w:val="24"/>
+          <w:szCs w:val="24"/>
+        </w:rPr>
       </w:r>
     </w:p>
     <w:p>
@@ -1705,11 +1712,13 @@
       </w:pPr>
       <w:r>
         <w:rPr>
-          <w:b/>
-          <w:bCs/>
+          <w:i/>
+          <w:iCs/>
+          <w:sz w:val="24"/>
+          <w:szCs w:val="24"/>
         </w:rPr>
         <w:drawing>
-          <wp:anchor behindDoc="0" distT="0" distB="0" distL="0" distR="0" simplePos="0" locked="0" layoutInCell="1" allowOverlap="1" relativeHeight="8">
+          <wp:anchor behindDoc="0" distT="0" distB="0" distL="0" distR="0" simplePos="0" locked="0" layoutInCell="1" allowOverlap="1" relativeHeight="3">
             <wp:simplePos x="0" y="0"/>
             <wp:positionH relativeFrom="column">
               <wp:align>center</wp:align>
@@ -1791,11 +1800,13 @@
       </w:pPr>
       <w:r>
         <w:rPr>
-          <w:b/>
-          <w:bCs/>
+          <w:i/>
+          <w:iCs/>
+          <w:sz w:val="24"/>
+          <w:szCs w:val="24"/>
         </w:rPr>
         <w:drawing>
-          <wp:anchor behindDoc="0" distT="0" distB="0" distL="0" distR="0" simplePos="0" locked="0" layoutInCell="1" allowOverlap="1" relativeHeight="9">
+          <wp:anchor behindDoc="0" distT="0" distB="0" distL="0" distR="0" simplePos="0" locked="0" layoutInCell="1" allowOverlap="1" relativeHeight="4">
             <wp:simplePos x="0" y="0"/>
             <wp:positionH relativeFrom="column">
               <wp:align>center</wp:align>
@@ -1844,29 +1855,16 @@
     <w:p>
       <w:pPr>
         <w:pStyle w:val="Normal"/>
-        <w:rPr>
-          <w:b w:val="false"/>
+        <w:rPr/>
+      </w:pPr>
+      <w:r>
+        <w:rPr>
           <w:b w:val="false"/>
           <w:bCs w:val="false"/>
-        </w:rPr>
-      </w:pPr>
-      <w:r>
-        <w:rPr>
-          <w:b w:val="false"/>
-          <w:bCs w:val="false"/>
-          <w:sz w:val="24"/>
-          <w:szCs w:val="24"/>
-        </w:rPr>
-        <w:t>o</w:t>
-      </w:r>
-      <w:r>
-        <w:rPr>
-          <w:b w:val="false"/>
-          <w:bCs w:val="false"/>
-          <w:sz w:val="24"/>
-          <w:szCs w:val="24"/>
-        </w:rPr>
-        <w:t xml:space="preserve">ther relevant improved system output can be found in the </w:t>
+          <w:sz w:val="24"/>
+          <w:szCs w:val="24"/>
+        </w:rPr>
+        <w:t xml:space="preserve">other relevant improved system output can be found in the </w:t>
       </w:r>
       <w:hyperlink w:anchor="_toc132">
         <w:r>
@@ -1892,7 +1890,11 @@
         </w:rPr>
       </w:pPr>
       <w:r>
-        <w:rPr/>
+        <w:rPr>
+          <w:b/>
+          <w:sz w:val="24"/>
+          <w:szCs w:val="24"/>
+        </w:rPr>
       </w:r>
     </w:p>
     <w:p>
@@ -2012,7 +2014,7 @@
       <w:r>
         <w:rPr/>
         <w:drawing>
-          <wp:anchor behindDoc="0" distT="0" distB="0" distL="0" distR="0" simplePos="0" locked="0" layoutInCell="1" allowOverlap="1" relativeHeight="13">
+          <wp:anchor behindDoc="0" distT="0" distB="0" distL="0" distR="0" simplePos="0" locked="0" layoutInCell="1" allowOverlap="1" relativeHeight="8">
             <wp:simplePos x="0" y="0"/>
             <wp:positionH relativeFrom="column">
               <wp:posOffset>-125095</wp:posOffset>
@@ -2057,7 +2059,7 @@
           </wp:anchor>
         </w:drawing>
         <w:drawing>
-          <wp:anchor behindDoc="0" distT="0" distB="0" distL="0" distR="0" simplePos="0" locked="0" layoutInCell="1" allowOverlap="1" relativeHeight="14">
+          <wp:anchor behindDoc="0" distT="0" distB="0" distL="0" distR="0" simplePos="0" locked="0" layoutInCell="1" allowOverlap="1" relativeHeight="9">
             <wp:simplePos x="0" y="0"/>
             <wp:positionH relativeFrom="column">
               <wp:posOffset>3401695</wp:posOffset>
@@ -2105,6 +2107,48 @@
     </w:p>
     <w:p>
       <w:pPr>
+        <w:pStyle w:val="Normal"/>
+        <w:rPr/>
+      </w:pPr>
+      <w:r>
+        <w:rPr>
+          <w:rFonts w:ascii="sans-serif" w:hAnsi="sans-serif"/>
+          <w:b w:val="false"/>
+          <w:bCs w:val="false"/>
+          <w:i w:val="false"/>
+          <w:iCs w:val="false"/>
+          <w:sz w:val="20"/>
+          <w:szCs w:val="20"/>
+        </w:rPr>
+        <w:t xml:space="preserve">The </w:t>
+      </w:r>
+      <w:r>
+        <w:rPr>
+          <w:rFonts w:ascii="sans-serif" w:hAnsi="sans-serif"/>
+          <w:b/>
+          <w:bCs/>
+          <w:i w:val="false"/>
+          <w:iCs w:val="false"/>
+          <w:sz w:val="20"/>
+          <w:szCs w:val="20"/>
+        </w:rPr>
+        <w:t>sell function</w:t>
+      </w:r>
+      <w:r>
+        <w:rPr>
+          <w:rFonts w:ascii="sans-serif" w:hAnsi="sans-serif"/>
+          <w:b w:val="false"/>
+          <w:bCs w:val="false"/>
+          <w:i w:val="false"/>
+          <w:iCs w:val="false"/>
+          <w:sz w:val="20"/>
+          <w:szCs w:val="20"/>
+        </w:rPr>
+        <w:t xml:space="preserve"> now only takes orders that have the same price or less than the market value price, if the user attempts to sell stocks for more than the current market price an error message is shown to the user an shown below.</w:t>
+      </w:r>
+    </w:p>
+    <w:p>
+      <w:pPr>
         <w:sectPr>
           <w:type w:val="nextPage"/>
           <w:pgSz w:w="11906" w:h="16838"/>
@@ -2128,134 +2172,20 @@
         </w:rPr>
       </w:pPr>
       <w:r>
-        <w:rPr>
-          <w:rFonts w:ascii="sans-serif" w:hAnsi="sans-serif"/>
-          <w:b w:val="false"/>
-          <w:bCs w:val="false"/>
-          <w:i w:val="false"/>
-          <w:iCs w:val="false"/>
-          <w:sz w:val="20"/>
-          <w:szCs w:val="20"/>
-        </w:rPr>
-        <w:t xml:space="preserve">The </w:t>
-      </w:r>
-      <w:r>
-        <w:rPr>
-          <w:rFonts w:ascii="sans-serif" w:hAnsi="sans-serif"/>
-          <w:b/>
-          <w:bCs/>
-          <w:i w:val="false"/>
-          <w:iCs w:val="false"/>
-          <w:sz w:val="20"/>
-          <w:szCs w:val="20"/>
-        </w:rPr>
-        <w:t>sell function</w:t>
-      </w:r>
-      <w:r>
-        <w:rPr>
-          <w:rFonts w:ascii="sans-serif" w:hAnsi="sans-serif"/>
-          <w:b w:val="false"/>
-          <w:bCs w:val="false"/>
-          <w:i w:val="false"/>
-          <w:iCs w:val="false"/>
-          <w:sz w:val="20"/>
-          <w:szCs w:val="20"/>
-        </w:rPr>
-        <w:t xml:space="preserve"> now only takes orders that have the same price or less than the market value price, if the user attempts to sell stocks for more than the current market price an error message is shown to the user an shown below.</w:t>
-      </w:r>
-    </w:p>
-    <w:p>
-      <w:pPr>
-        <w:pStyle w:val="Heading1"/>
-        <w:jc w:val="center"/>
-        <w:rPr>
-          <w:b/>
-          <w:b/>
-          <w:sz w:val="72"/>
-          <w:szCs w:val="72"/>
-        </w:rPr>
-      </w:pPr>
-      <w:r>
-        <w:rPr>
-          <w:b/>
-          <w:sz w:val="72"/>
-          <w:szCs w:val="72"/>
-        </w:rPr>
-        <w:t>Appendix</w:t>
-      </w:r>
-    </w:p>
-    <w:p>
-      <w:pPr>
-        <w:pStyle w:val="Heading1"/>
-        <w:rPr/>
-      </w:pPr>
-      <w:bookmarkStart w:id="3" w:name="_toc123"/>
-      <w:bookmarkStart w:id="4" w:name="_Appendix_A:"/>
-      <w:bookmarkEnd w:id="3"/>
-      <w:bookmarkEnd w:id="4"/>
-      <w:r>
-        <w:rPr>
-          <w:sz w:val="24"/>
-          <w:szCs w:val="24"/>
-        </w:rPr>
-        <w:t xml:space="preserve">Appendix A: </w:t>
-      </w:r>
-    </w:p>
-    <w:p>
-      <w:pPr>
-        <w:pStyle w:val="Normal"/>
-        <w:rPr/>
-      </w:pPr>
-      <w:r>
-        <w:rPr>
-          <w:sz w:val="22"/>
-          <w:szCs w:val="22"/>
-        </w:rPr>
-        <w:t>Time line 1</w:t>
-      </w:r>
-      <w:r>
-        <w:rPr>
-          <w:sz w:val="22"/>
-          <w:szCs w:val="22"/>
-          <w:vertAlign w:val="superscript"/>
-        </w:rPr>
-        <w:t>st</w:t>
-      </w:r>
-      <w:r>
-        <w:rPr>
-          <w:sz w:val="22"/>
-          <w:szCs w:val="22"/>
-        </w:rPr>
-        <w:t xml:space="preserve"> – 16</w:t>
-      </w:r>
-      <w:r>
-        <w:rPr>
-          <w:sz w:val="22"/>
-          <w:szCs w:val="22"/>
-          <w:vertAlign w:val="superscript"/>
-        </w:rPr>
-        <w:t>th</w:t>
-      </w:r>
-      <w:r>
-        <w:rPr>
-          <w:sz w:val="22"/>
-          <w:szCs w:val="22"/>
-        </w:rPr>
-        <w:t xml:space="preserve"> of April 2018.</w:t>
-      </w:r>
-    </w:p>
-    <w:p>
-      <w:pPr>
-        <w:pStyle w:val="Normal"/>
-        <w:rPr/>
-      </w:pPr>
-      <w:r>
         <w:rPr/>
         <w:drawing>
-          <wp:inline distT="0" distB="0" distL="0" distR="0">
-            <wp:extent cx="6305550" cy="3228975"/>
+          <wp:anchor behindDoc="0" distT="0" distB="0" distL="0" distR="0" simplePos="0" locked="0" layoutInCell="1" allowOverlap="1" relativeHeight="15">
+            <wp:simplePos x="0" y="0"/>
+            <wp:positionH relativeFrom="column">
+              <wp:posOffset>25400</wp:posOffset>
+            </wp:positionH>
+            <wp:positionV relativeFrom="paragraph">
+              <wp:posOffset>87630</wp:posOffset>
+            </wp:positionV>
+            <wp:extent cx="3326765" cy="2245995"/>
             <wp:effectExtent l="0" t="0" r="0" b="0"/>
-            <wp:docPr id="10" name="Picture 3" descr="A screenshot of a social media post&#10;&#10;Description generated with very high confidence"/>
+            <wp:wrapSquare wrapText="largest"/>
+            <wp:docPr id="10" name="Image8" descr=""/>
             <wp:cNvGraphicFramePr>
               <a:graphicFrameLocks xmlns:a="http://schemas.openxmlformats.org/drawingml/2006/main" noChangeAspect="1"/>
             </wp:cNvGraphicFramePr>
@@ -2263,13 +2193,139 @@
               <a:graphicData uri="http://schemas.openxmlformats.org/drawingml/2006/picture">
                 <pic:pic xmlns:pic="http://schemas.openxmlformats.org/drawingml/2006/picture">
                   <pic:nvPicPr>
-                    <pic:cNvPr id="10" name="Picture 3" descr="A screenshot of a social media post&#10;&#10;Description generated with very high confidence"/>
+                    <pic:cNvPr id="10" name="Image8" descr=""/>
                     <pic:cNvPicPr>
                       <a:picLocks noChangeAspect="1" noChangeArrowheads="1"/>
                     </pic:cNvPicPr>
                   </pic:nvPicPr>
                   <pic:blipFill>
                     <a:blip r:embed="rId8"/>
+                    <a:stretch>
+                      <a:fillRect/>
+                    </a:stretch>
+                  </pic:blipFill>
+                  <pic:spPr bwMode="auto">
+                    <a:xfrm>
+                      <a:off x="0" y="0"/>
+                      <a:ext cx="3326765" cy="2245995"/>
+                    </a:xfrm>
+                    <a:prstGeom prst="rect">
+                      <a:avLst/>
+                    </a:prstGeom>
+                  </pic:spPr>
+                </pic:pic>
+              </a:graphicData>
+            </a:graphic>
+          </wp:anchor>
+        </w:drawing>
+      </w:r>
+    </w:p>
+    <w:p>
+      <w:pPr>
+        <w:pStyle w:val="Heading1"/>
+        <w:jc w:val="center"/>
+        <w:rPr>
+          <w:b/>
+          <w:b/>
+          <w:sz w:val="72"/>
+          <w:szCs w:val="72"/>
+        </w:rPr>
+      </w:pPr>
+      <w:r>
+        <w:rPr>
+          <w:b/>
+          <w:sz w:val="72"/>
+          <w:szCs w:val="72"/>
+        </w:rPr>
+        <w:t>Appendix</w:t>
+      </w:r>
+    </w:p>
+    <w:p>
+      <w:pPr>
+        <w:pStyle w:val="Heading1"/>
+        <w:rPr/>
+      </w:pPr>
+      <w:bookmarkStart w:id="3" w:name="_Appendix_A:"/>
+      <w:bookmarkStart w:id="4" w:name="_toc123"/>
+      <w:bookmarkEnd w:id="3"/>
+      <w:bookmarkEnd w:id="4"/>
+      <w:r>
+        <w:rPr>
+          <w:sz w:val="24"/>
+          <w:szCs w:val="24"/>
+        </w:rPr>
+        <w:t xml:space="preserve">Appendix A: </w:t>
+      </w:r>
+    </w:p>
+    <w:p>
+      <w:pPr>
+        <w:pStyle w:val="Normal"/>
+        <w:rPr/>
+      </w:pPr>
+      <w:r>
+        <w:rPr>
+          <w:sz w:val="22"/>
+          <w:szCs w:val="22"/>
+        </w:rPr>
+        <w:t>Time line 1</w:t>
+      </w:r>
+      <w:r>
+        <w:rPr>
+          <w:sz w:val="22"/>
+          <w:szCs w:val="22"/>
+          <w:vertAlign w:val="superscript"/>
+        </w:rPr>
+        <w:t>st</w:t>
+      </w:r>
+      <w:r>
+        <w:rPr>
+          <w:sz w:val="22"/>
+          <w:szCs w:val="22"/>
+        </w:rPr>
+        <w:t xml:space="preserve"> – 16</w:t>
+      </w:r>
+      <w:r>
+        <w:rPr>
+          <w:sz w:val="22"/>
+          <w:szCs w:val="22"/>
+          <w:vertAlign w:val="superscript"/>
+        </w:rPr>
+        <w:t>th</w:t>
+      </w:r>
+      <w:r>
+        <w:rPr>
+          <w:sz w:val="22"/>
+          <w:szCs w:val="22"/>
+        </w:rPr>
+        <w:t xml:space="preserve"> of April 2018.</w:t>
+      </w:r>
+    </w:p>
+    <w:p>
+      <w:pPr>
+        <w:pStyle w:val="Normal"/>
+        <w:rPr/>
+      </w:pPr>
+      <w:r>
+        <w:rPr/>
+        <w:drawing>
+          <wp:inline distT="0" distB="0" distL="0" distR="0">
+            <wp:extent cx="6305550" cy="3228975"/>
+            <wp:effectExtent l="0" t="0" r="0" b="0"/>
+            <wp:docPr id="11" name="Picture 3" descr="A screenshot of a social media post&#10;&#10;Description generated with very high confidence"/>
+            <wp:cNvGraphicFramePr>
+              <a:graphicFrameLocks xmlns:a="http://schemas.openxmlformats.org/drawingml/2006/main" noChangeAspect="1"/>
+            </wp:cNvGraphicFramePr>
+            <a:graphic xmlns:a="http://schemas.openxmlformats.org/drawingml/2006/main">
+              <a:graphicData uri="http://schemas.openxmlformats.org/drawingml/2006/picture">
+                <pic:pic xmlns:pic="http://schemas.openxmlformats.org/drawingml/2006/picture">
+                  <pic:nvPicPr>
+                    <pic:cNvPr id="11" name="Picture 3" descr="A screenshot of a social media post&#10;&#10;Description generated with very high confidence"/>
+                    <pic:cNvPicPr>
+                      <a:picLocks noChangeAspect="1" noChangeArrowheads="1"/>
+                    </pic:cNvPicPr>
+                  </pic:nvPicPr>
+                  <pic:blipFill>
+                    <a:blip r:embed="rId9"/>
                     <a:stretch>
                       <a:fillRect/>
                     </a:stretch>
@@ -2346,7 +2402,7 @@
           <wp:inline distT="0" distB="0" distL="0" distR="0">
             <wp:extent cx="6648450" cy="3362325"/>
             <wp:effectExtent l="0" t="0" r="0" b="0"/>
-            <wp:docPr id="11" name="Picture 6" descr="A screenshot of a cell phone&#10;&#10;Description generated with very high confidence"/>
+            <wp:docPr id="12" name="Picture 6" descr="A screenshot of a cell phone&#10;&#10;Description generated with very high confidence"/>
             <wp:cNvGraphicFramePr>
               <a:graphicFrameLocks xmlns:a="http://schemas.openxmlformats.org/drawingml/2006/main" noChangeAspect="1"/>
             </wp:cNvGraphicFramePr>
@@ -2354,13 +2410,13 @@
               <a:graphicData uri="http://schemas.openxmlformats.org/drawingml/2006/picture">
                 <pic:pic xmlns:pic="http://schemas.openxmlformats.org/drawingml/2006/picture">
                   <pic:nvPicPr>
-                    <pic:cNvPr id="11" name="Picture 6" descr="A screenshot of a cell phone&#10;&#10;Description generated with very high confidence"/>
+                    <pic:cNvPr id="12" name="Picture 6" descr="A screenshot of a cell phone&#10;&#10;Description generated with very high confidence"/>
                     <pic:cNvPicPr>
                       <a:picLocks noChangeAspect="1" noChangeArrowheads="1"/>
                     </pic:cNvPicPr>
                   </pic:nvPicPr>
                   <pic:blipFill>
-                    <a:blip r:embed="rId9"/>
+                    <a:blip r:embed="rId10"/>
                     <a:stretch>
                       <a:fillRect/>
                     </a:stretch>
@@ -2449,7 +2505,7 @@
           <w:szCs w:val="24"/>
         </w:rPr>
         <w:drawing>
-          <wp:anchor behindDoc="0" distT="0" distB="0" distL="0" distR="0" simplePos="0" locked="0" layoutInCell="1" allowOverlap="1" relativeHeight="10">
+          <wp:anchor behindDoc="0" distT="0" distB="0" distL="0" distR="0" simplePos="0" locked="0" layoutInCell="1" allowOverlap="1" relativeHeight="5">
             <wp:simplePos x="0" y="0"/>
             <wp:positionH relativeFrom="column">
               <wp:align>center</wp:align>
@@ -2460,7 +2516,7 @@
             <wp:extent cx="6645910" cy="3552190"/>
             <wp:effectExtent l="0" t="0" r="0" b="0"/>
             <wp:wrapSquare wrapText="largest"/>
-            <wp:docPr id="12" name="Image1" descr=""/>
+            <wp:docPr id="13" name="Image1" descr=""/>
             <wp:cNvGraphicFramePr>
               <a:graphicFrameLocks xmlns:a="http://schemas.openxmlformats.org/drawingml/2006/main" noChangeAspect="1"/>
             </wp:cNvGraphicFramePr>
@@ -2468,13 +2524,13 @@
               <a:graphicData uri="http://schemas.openxmlformats.org/drawingml/2006/picture">
                 <pic:pic xmlns:pic="http://schemas.openxmlformats.org/drawingml/2006/picture">
                   <pic:nvPicPr>
-                    <pic:cNvPr id="12" name="Image1" descr=""/>
+                    <pic:cNvPr id="13" name="Image1" descr=""/>
                     <pic:cNvPicPr>
                       <a:picLocks noChangeAspect="1" noChangeArrowheads="1"/>
                     </pic:cNvPicPr>
                   </pic:nvPicPr>
                   <pic:blipFill>
-                    <a:blip r:embed="rId10"/>
+                    <a:blip r:embed="rId11"/>
                     <a:stretch>
                       <a:fillRect/>
                     </a:stretch>
@@ -2520,21 +2576,7 @@
           <w:sz w:val="24"/>
           <w:szCs w:val="24"/>
         </w:rPr>
-        <w:t xml:space="preserve">Appendix </w:t>
-      </w:r>
-      <w:r>
-        <w:rPr>
-          <w:sz w:val="24"/>
-          <w:szCs w:val="24"/>
-        </w:rPr>
-        <w:t>B</w:t>
-      </w:r>
-      <w:r>
-        <w:rPr>
-          <w:sz w:val="24"/>
-          <w:szCs w:val="24"/>
-        </w:rPr>
-        <w:t xml:space="preserve">: </w:t>
+        <w:t xml:space="preserve">Appendix B: </w:t>
       </w:r>
     </w:p>
     <w:p>
@@ -2550,20 +2592,23 @@
         </w:rPr>
       </w:pPr>
       <w:r>
-        <w:rPr/>
+        <w:rPr>
+          <w:sz w:val="24"/>
+          <w:szCs w:val="24"/>
+        </w:rPr>
         <w:drawing>
-          <wp:anchor behindDoc="0" distT="0" distB="0" distL="0" distR="0" simplePos="0" locked="0" layoutInCell="1" allowOverlap="1" relativeHeight="11">
+          <wp:anchor behindDoc="0" distT="0" distB="0" distL="0" distR="0" simplePos="0" locked="0" layoutInCell="1" allowOverlap="1" relativeHeight="6">
             <wp:simplePos x="0" y="0"/>
             <wp:positionH relativeFrom="column">
-              <wp:align>center</wp:align>
+              <wp:posOffset>-45720</wp:posOffset>
             </wp:positionH>
             <wp:positionV relativeFrom="paragraph">
-              <wp:posOffset>635</wp:posOffset>
+              <wp:posOffset>-7620</wp:posOffset>
             </wp:positionV>
-            <wp:extent cx="4781550" cy="2971800"/>
+            <wp:extent cx="3369310" cy="2052955"/>
             <wp:effectExtent l="0" t="0" r="0" b="0"/>
             <wp:wrapSquare wrapText="largest"/>
-            <wp:docPr id="13" name="Image4" descr=""/>
+            <wp:docPr id="14" name="Image4" descr=""/>
             <wp:cNvGraphicFramePr>
               <a:graphicFrameLocks xmlns:a="http://schemas.openxmlformats.org/drawingml/2006/main" noChangeAspect="1"/>
             </wp:cNvGraphicFramePr>
@@ -2571,276 +2616,7 @@
               <a:graphicData uri="http://schemas.openxmlformats.org/drawingml/2006/picture">
                 <pic:pic xmlns:pic="http://schemas.openxmlformats.org/drawingml/2006/picture">
                   <pic:nvPicPr>
-                    <pic:cNvPr id="13" name="Image4" descr=""/>
-                    <pic:cNvPicPr>
-                      <a:picLocks noChangeAspect="1" noChangeArrowheads="1"/>
-                    </pic:cNvPicPr>
-                  </pic:nvPicPr>
-                  <pic:blipFill>
-                    <a:blip r:embed="rId11"/>
-                    <a:stretch>
-                      <a:fillRect/>
-                    </a:stretch>
-                  </pic:blipFill>
-                  <pic:spPr bwMode="auto">
-                    <a:xfrm>
-                      <a:off x="0" y="0"/>
-                      <a:ext cx="4781550" cy="2971800"/>
-                    </a:xfrm>
-                    <a:prstGeom prst="rect">
-                      <a:avLst/>
-                    </a:prstGeom>
-                  </pic:spPr>
-                </pic:pic>
-              </a:graphicData>
-            </a:graphic>
-          </wp:anchor>
-        </w:drawing>
-      </w:r>
-    </w:p>
-    <w:p>
-      <w:pPr>
-        <w:pStyle w:val="Normal"/>
-        <w:widowControl/>
-        <w:bidi w:val="0"/>
-        <w:spacing w:lineRule="auto" w:line="264" w:before="0" w:after="120"/>
-        <w:jc w:val="left"/>
-        <w:rPr>
-          <w:sz w:val="24"/>
-          <w:szCs w:val="24"/>
-        </w:rPr>
-      </w:pPr>
-      <w:r>
-        <w:rPr/>
-      </w:r>
-    </w:p>
-    <w:p>
-      <w:pPr>
-        <w:pStyle w:val="Normal"/>
-        <w:widowControl/>
-        <w:bidi w:val="0"/>
-        <w:spacing w:lineRule="auto" w:line="264" w:before="0" w:after="120"/>
-        <w:jc w:val="left"/>
-        <w:rPr>
-          <w:sz w:val="24"/>
-          <w:szCs w:val="24"/>
-        </w:rPr>
-      </w:pPr>
-      <w:r>
-        <w:rPr/>
-      </w:r>
-    </w:p>
-    <w:p>
-      <w:pPr>
-        <w:pStyle w:val="Normal"/>
-        <w:widowControl/>
-        <w:bidi w:val="0"/>
-        <w:spacing w:lineRule="auto" w:line="264" w:before="0" w:after="120"/>
-        <w:jc w:val="left"/>
-        <w:rPr>
-          <w:sz w:val="24"/>
-          <w:szCs w:val="24"/>
-        </w:rPr>
-      </w:pPr>
-      <w:r>
-        <w:rPr/>
-      </w:r>
-    </w:p>
-    <w:p>
-      <w:pPr>
-        <w:pStyle w:val="Normal"/>
-        <w:widowControl/>
-        <w:bidi w:val="0"/>
-        <w:spacing w:lineRule="auto" w:line="264" w:before="0" w:after="120"/>
-        <w:jc w:val="left"/>
-        <w:rPr>
-          <w:sz w:val="24"/>
-          <w:szCs w:val="24"/>
-        </w:rPr>
-      </w:pPr>
-      <w:r>
-        <w:rPr/>
-      </w:r>
-    </w:p>
-    <w:p>
-      <w:pPr>
-        <w:pStyle w:val="Normal"/>
-        <w:widowControl/>
-        <w:bidi w:val="0"/>
-        <w:spacing w:lineRule="auto" w:line="264" w:before="0" w:after="120"/>
-        <w:jc w:val="left"/>
-        <w:rPr>
-          <w:sz w:val="24"/>
-          <w:szCs w:val="24"/>
-        </w:rPr>
-      </w:pPr>
-      <w:r>
-        <w:rPr/>
-      </w:r>
-    </w:p>
-    <w:p>
-      <w:pPr>
-        <w:pStyle w:val="Normal"/>
-        <w:widowControl/>
-        <w:bidi w:val="0"/>
-        <w:spacing w:lineRule="auto" w:line="264" w:before="0" w:after="120"/>
-        <w:jc w:val="left"/>
-        <w:rPr>
-          <w:sz w:val="24"/>
-          <w:szCs w:val="24"/>
-        </w:rPr>
-      </w:pPr>
-      <w:r>
-        <w:rPr/>
-      </w:r>
-    </w:p>
-    <w:p>
-      <w:pPr>
-        <w:pStyle w:val="Normal"/>
-        <w:widowControl/>
-        <w:bidi w:val="0"/>
-        <w:spacing w:lineRule="auto" w:line="264" w:before="0" w:after="120"/>
-        <w:jc w:val="left"/>
-        <w:rPr>
-          <w:sz w:val="24"/>
-          <w:szCs w:val="24"/>
-        </w:rPr>
-      </w:pPr>
-      <w:r>
-        <w:rPr/>
-      </w:r>
-    </w:p>
-    <w:p>
-      <w:pPr>
-        <w:pStyle w:val="Normal"/>
-        <w:widowControl/>
-        <w:bidi w:val="0"/>
-        <w:spacing w:lineRule="auto" w:line="264" w:before="0" w:after="120"/>
-        <w:jc w:val="left"/>
-        <w:rPr>
-          <w:sz w:val="24"/>
-          <w:szCs w:val="24"/>
-        </w:rPr>
-      </w:pPr>
-      <w:r>
-        <w:rPr/>
-      </w:r>
-    </w:p>
-    <w:p>
-      <w:pPr>
-        <w:pStyle w:val="Normal"/>
-        <w:widowControl/>
-        <w:bidi w:val="0"/>
-        <w:spacing w:lineRule="auto" w:line="264" w:before="0" w:after="120"/>
-        <w:jc w:val="left"/>
-        <w:rPr>
-          <w:sz w:val="24"/>
-          <w:szCs w:val="24"/>
-        </w:rPr>
-      </w:pPr>
-      <w:r>
-        <w:rPr/>
-      </w:r>
-    </w:p>
-    <w:p>
-      <w:pPr>
-        <w:pStyle w:val="Normal"/>
-        <w:widowControl/>
-        <w:bidi w:val="0"/>
-        <w:spacing w:lineRule="auto" w:line="264" w:before="0" w:after="120"/>
-        <w:jc w:val="left"/>
-        <w:rPr>
-          <w:sz w:val="24"/>
-          <w:szCs w:val="24"/>
-        </w:rPr>
-      </w:pPr>
-      <w:r>
-        <w:rPr/>
-      </w:r>
-    </w:p>
-    <w:p>
-      <w:pPr>
-        <w:pStyle w:val="Normal"/>
-        <w:widowControl/>
-        <w:bidi w:val="0"/>
-        <w:spacing w:lineRule="auto" w:line="264" w:before="0" w:after="120"/>
-        <w:jc w:val="left"/>
-        <w:rPr>
-          <w:sz w:val="24"/>
-          <w:szCs w:val="24"/>
-        </w:rPr>
-      </w:pPr>
-      <w:r>
-        <w:rPr/>
-      </w:r>
-    </w:p>
-    <w:p>
-      <w:pPr>
-        <w:pStyle w:val="Normal"/>
-        <w:widowControl/>
-        <w:bidi w:val="0"/>
-        <w:spacing w:lineRule="auto" w:line="264" w:before="0" w:after="120"/>
-        <w:jc w:val="left"/>
-        <w:rPr>
-          <w:sz w:val="24"/>
-          <w:szCs w:val="24"/>
-        </w:rPr>
-      </w:pPr>
-      <w:r>
-        <w:rPr/>
-      </w:r>
-    </w:p>
-    <w:p>
-      <w:pPr>
-        <w:pStyle w:val="Normal"/>
-        <w:widowControl/>
-        <w:bidi w:val="0"/>
-        <w:spacing w:lineRule="auto" w:line="264" w:before="0" w:after="120"/>
-        <w:jc w:val="left"/>
-        <w:rPr>
-          <w:sz w:val="24"/>
-          <w:szCs w:val="24"/>
-        </w:rPr>
-      </w:pPr>
-      <w:r>
-        <w:rPr/>
-      </w:r>
-    </w:p>
-    <w:p>
-      <w:pPr>
-        <w:pStyle w:val="Normal"/>
-        <w:widowControl/>
-        <w:bidi w:val="0"/>
-        <w:spacing w:lineRule="auto" w:line="264" w:before="0" w:after="120"/>
-        <w:jc w:val="left"/>
-        <w:rPr>
-          <w:sz w:val="24"/>
-          <w:szCs w:val="24"/>
-        </w:rPr>
-      </w:pPr>
-      <w:r>
-        <w:rPr/>
-        <w:drawing>
-          <wp:anchor behindDoc="0" distT="0" distB="0" distL="0" distR="0" simplePos="0" locked="0" layoutInCell="1" allowOverlap="1" relativeHeight="12">
-            <wp:simplePos x="0" y="0"/>
-            <wp:positionH relativeFrom="column">
-              <wp:align>center</wp:align>
-            </wp:positionH>
-            <wp:positionV relativeFrom="paragraph">
-              <wp:posOffset>635</wp:posOffset>
-            </wp:positionV>
-            <wp:extent cx="4781550" cy="2771775"/>
-            <wp:effectExtent l="0" t="0" r="0" b="0"/>
-            <wp:wrapSquare wrapText="largest"/>
-            <wp:docPr id="14" name="Image5" descr=""/>
-            <wp:cNvGraphicFramePr>
-              <a:graphicFrameLocks xmlns:a="http://schemas.openxmlformats.org/drawingml/2006/main" noChangeAspect="1"/>
-            </wp:cNvGraphicFramePr>
-            <a:graphic xmlns:a="http://schemas.openxmlformats.org/drawingml/2006/main">
-              <a:graphicData uri="http://schemas.openxmlformats.org/drawingml/2006/picture">
-                <pic:pic xmlns:pic="http://schemas.openxmlformats.org/drawingml/2006/picture">
-                  <pic:nvPicPr>
-                    <pic:cNvPr id="14" name="Image5" descr=""/>
+                    <pic:cNvPr id="14" name="Image4" descr=""/>
                     <pic:cNvPicPr>
                       <a:picLocks noChangeAspect="1" noChangeArrowheads="1"/>
                     </pic:cNvPicPr>
@@ -2854,7 +2630,7 @@
                   <pic:spPr bwMode="auto">
                     <a:xfrm>
                       <a:off x="0" y="0"/>
-                      <a:ext cx="4781550" cy="2771775"/>
+                      <a:ext cx="3369310" cy="2052955"/>
                     </a:xfrm>
                     <a:prstGeom prst="rect">
                       <a:avLst/>
@@ -2865,6 +2641,311 @@
             </a:graphic>
           </wp:anchor>
         </w:drawing>
+        <w:drawing>
+          <wp:anchor behindDoc="0" distT="0" distB="0" distL="0" distR="0" simplePos="0" locked="0" layoutInCell="1" allowOverlap="1" relativeHeight="7">
+            <wp:simplePos x="0" y="0"/>
+            <wp:positionH relativeFrom="column">
+              <wp:posOffset>3481705</wp:posOffset>
+            </wp:positionH>
+            <wp:positionV relativeFrom="paragraph">
+              <wp:posOffset>26035</wp:posOffset>
+            </wp:positionV>
+            <wp:extent cx="3582035" cy="2058670"/>
+            <wp:effectExtent l="0" t="0" r="0" b="0"/>
+            <wp:wrapSquare wrapText="largest"/>
+            <wp:docPr id="15" name="Image5" descr=""/>
+            <wp:cNvGraphicFramePr>
+              <a:graphicFrameLocks xmlns:a="http://schemas.openxmlformats.org/drawingml/2006/main" noChangeAspect="1"/>
+            </wp:cNvGraphicFramePr>
+            <a:graphic xmlns:a="http://schemas.openxmlformats.org/drawingml/2006/main">
+              <a:graphicData uri="http://schemas.openxmlformats.org/drawingml/2006/picture">
+                <pic:pic xmlns:pic="http://schemas.openxmlformats.org/drawingml/2006/picture">
+                  <pic:nvPicPr>
+                    <pic:cNvPr id="15" name="Image5" descr=""/>
+                    <pic:cNvPicPr>
+                      <a:picLocks noChangeAspect="1" noChangeArrowheads="1"/>
+                    </pic:cNvPicPr>
+                  </pic:nvPicPr>
+                  <pic:blipFill>
+                    <a:blip r:embed="rId13"/>
+                    <a:stretch>
+                      <a:fillRect/>
+                    </a:stretch>
+                  </pic:blipFill>
+                  <pic:spPr bwMode="auto">
+                    <a:xfrm>
+                      <a:off x="0" y="0"/>
+                      <a:ext cx="3582035" cy="2058670"/>
+                    </a:xfrm>
+                    <a:prstGeom prst="rect">
+                      <a:avLst/>
+                    </a:prstGeom>
+                  </pic:spPr>
+                </pic:pic>
+              </a:graphicData>
+            </a:graphic>
+          </wp:anchor>
+        </w:drawing>
+      </w:r>
+    </w:p>
+    <w:p>
+      <w:pPr>
+        <w:pStyle w:val="Normal"/>
+        <w:widowControl/>
+        <w:bidi w:val="0"/>
+        <w:spacing w:lineRule="auto" w:line="264" w:before="0" w:after="120"/>
+        <w:jc w:val="left"/>
+        <w:rPr>
+          <w:sz w:val="24"/>
+          <w:szCs w:val="24"/>
+        </w:rPr>
+      </w:pPr>
+      <w:r>
+        <w:rPr>
+          <w:sz w:val="24"/>
+          <w:szCs w:val="24"/>
+        </w:rPr>
+      </w:r>
+    </w:p>
+    <w:p>
+      <w:pPr>
+        <w:pStyle w:val="Normal"/>
+        <w:widowControl/>
+        <w:bidi w:val="0"/>
+        <w:spacing w:lineRule="auto" w:line="264" w:before="0" w:after="120"/>
+        <w:jc w:val="left"/>
+        <w:rPr>
+          <w:sz w:val="24"/>
+          <w:szCs w:val="24"/>
+        </w:rPr>
+      </w:pPr>
+      <w:r>
+        <w:rPr>
+          <w:sz w:val="24"/>
+          <w:szCs w:val="24"/>
+        </w:rPr>
+      </w:r>
+    </w:p>
+    <w:p>
+      <w:pPr>
+        <w:pStyle w:val="Normal"/>
+        <w:widowControl/>
+        <w:bidi w:val="0"/>
+        <w:spacing w:lineRule="auto" w:line="264" w:before="0" w:after="120"/>
+        <w:jc w:val="left"/>
+        <w:rPr>
+          <w:sz w:val="24"/>
+          <w:szCs w:val="24"/>
+        </w:rPr>
+      </w:pPr>
+      <w:r>
+        <w:rPr>
+          <w:sz w:val="24"/>
+          <w:szCs w:val="24"/>
+        </w:rPr>
+      </w:r>
+    </w:p>
+    <w:p>
+      <w:pPr>
+        <w:pStyle w:val="Normal"/>
+        <w:widowControl/>
+        <w:bidi w:val="0"/>
+        <w:spacing w:lineRule="auto" w:line="264" w:before="0" w:after="120"/>
+        <w:jc w:val="left"/>
+        <w:rPr>
+          <w:sz w:val="24"/>
+          <w:szCs w:val="24"/>
+        </w:rPr>
+      </w:pPr>
+      <w:r>
+        <w:rPr>
+          <w:sz w:val="24"/>
+          <w:szCs w:val="24"/>
+        </w:rPr>
+      </w:r>
+    </w:p>
+    <w:p>
+      <w:pPr>
+        <w:pStyle w:val="Normal"/>
+        <w:widowControl/>
+        <w:bidi w:val="0"/>
+        <w:spacing w:lineRule="auto" w:line="264" w:before="0" w:after="120"/>
+        <w:jc w:val="left"/>
+        <w:rPr>
+          <w:sz w:val="24"/>
+          <w:szCs w:val="24"/>
+        </w:rPr>
+      </w:pPr>
+      <w:r>
+        <w:rPr>
+          <w:sz w:val="24"/>
+          <w:szCs w:val="24"/>
+        </w:rPr>
+      </w:r>
+    </w:p>
+    <w:p>
+      <w:pPr>
+        <w:pStyle w:val="Normal"/>
+        <w:widowControl/>
+        <w:bidi w:val="0"/>
+        <w:spacing w:lineRule="auto" w:line="264" w:before="0" w:after="120"/>
+        <w:jc w:val="left"/>
+        <w:rPr>
+          <w:sz w:val="24"/>
+          <w:szCs w:val="24"/>
+        </w:rPr>
+      </w:pPr>
+      <w:r>
+        <w:rPr>
+          <w:sz w:val="24"/>
+          <w:szCs w:val="24"/>
+        </w:rPr>
+      </w:r>
+    </w:p>
+    <w:p>
+      <w:pPr>
+        <w:pStyle w:val="Normal"/>
+        <w:widowControl/>
+        <w:bidi w:val="0"/>
+        <w:spacing w:lineRule="auto" w:line="264" w:before="0" w:after="120"/>
+        <w:jc w:val="left"/>
+        <w:rPr>
+          <w:sz w:val="24"/>
+          <w:szCs w:val="24"/>
+        </w:rPr>
+      </w:pPr>
+      <w:r>
+        <w:rPr>
+          <w:sz w:val="24"/>
+          <w:szCs w:val="24"/>
+        </w:rPr>
+      </w:r>
+    </w:p>
+    <w:p>
+      <w:pPr>
+        <w:pStyle w:val="Normal"/>
+        <w:widowControl/>
+        <w:bidi w:val="0"/>
+        <w:spacing w:lineRule="auto" w:line="264" w:before="0" w:after="120"/>
+        <w:jc w:val="left"/>
+        <w:rPr>
+          <w:sz w:val="24"/>
+          <w:szCs w:val="24"/>
+        </w:rPr>
+      </w:pPr>
+      <w:r>
+        <w:rPr>
+          <w:sz w:val="24"/>
+          <w:szCs w:val="24"/>
+        </w:rPr>
+      </w:r>
+    </w:p>
+    <w:p>
+      <w:pPr>
+        <w:pStyle w:val="Normal"/>
+        <w:widowControl/>
+        <w:bidi w:val="0"/>
+        <w:spacing w:lineRule="auto" w:line="264" w:before="0" w:after="120"/>
+        <w:jc w:val="left"/>
+        <w:rPr>
+          <w:sz w:val="24"/>
+          <w:szCs w:val="24"/>
+        </w:rPr>
+      </w:pPr>
+      <w:r>
+        <w:rPr>
+          <w:sz w:val="24"/>
+          <w:szCs w:val="24"/>
+        </w:rPr>
+      </w:r>
+    </w:p>
+    <w:p>
+      <w:pPr>
+        <w:pStyle w:val="Normal"/>
+        <w:widowControl/>
+        <w:bidi w:val="0"/>
+        <w:spacing w:lineRule="auto" w:line="264" w:before="0" w:after="120"/>
+        <w:jc w:val="left"/>
+        <w:rPr>
+          <w:sz w:val="24"/>
+          <w:szCs w:val="24"/>
+        </w:rPr>
+      </w:pPr>
+      <w:r>
+        <w:rPr>
+          <w:sz w:val="24"/>
+          <w:szCs w:val="24"/>
+        </w:rPr>
+      </w:r>
+    </w:p>
+    <w:p>
+      <w:pPr>
+        <w:pStyle w:val="Normal"/>
+        <w:widowControl/>
+        <w:bidi w:val="0"/>
+        <w:spacing w:lineRule="auto" w:line="264" w:before="0" w:after="120"/>
+        <w:jc w:val="left"/>
+        <w:rPr>
+          <w:sz w:val="24"/>
+          <w:szCs w:val="24"/>
+        </w:rPr>
+      </w:pPr>
+      <w:r>
+        <w:rPr>
+          <w:sz w:val="24"/>
+          <w:szCs w:val="24"/>
+        </w:rPr>
+      </w:r>
+    </w:p>
+    <w:p>
+      <w:pPr>
+        <w:pStyle w:val="Normal"/>
+        <w:widowControl/>
+        <w:bidi w:val="0"/>
+        <w:spacing w:lineRule="auto" w:line="264" w:before="0" w:after="120"/>
+        <w:jc w:val="left"/>
+        <w:rPr>
+          <w:sz w:val="24"/>
+          <w:szCs w:val="24"/>
+        </w:rPr>
+      </w:pPr>
+      <w:r>
+        <w:rPr>
+          <w:sz w:val="24"/>
+          <w:szCs w:val="24"/>
+        </w:rPr>
+      </w:r>
+    </w:p>
+    <w:p>
+      <w:pPr>
+        <w:pStyle w:val="Normal"/>
+        <w:widowControl/>
+        <w:bidi w:val="0"/>
+        <w:spacing w:lineRule="auto" w:line="264" w:before="0" w:after="120"/>
+        <w:jc w:val="left"/>
+        <w:rPr>
+          <w:sz w:val="24"/>
+          <w:szCs w:val="24"/>
+        </w:rPr>
+      </w:pPr>
+      <w:r>
+        <w:rPr>
+          <w:sz w:val="24"/>
+          <w:szCs w:val="24"/>
+        </w:rPr>
+      </w:r>
+    </w:p>
+    <w:p>
+      <w:pPr>
+        <w:pStyle w:val="Normal"/>
+        <w:widowControl/>
+        <w:bidi w:val="0"/>
+        <w:spacing w:lineRule="auto" w:line="264" w:before="0" w:after="120"/>
+        <w:jc w:val="left"/>
+        <w:rPr/>
+      </w:pPr>
+      <w:r>
+        <w:rPr/>
       </w:r>
     </w:p>
     <w:sectPr>
@@ -2898,7 +2979,7 @@
     <w:qFormat/>
     <w:pPr>
       <w:widowControl/>
-      <w:overflowPunct w:val="true"/>
+      <w:overflowPunct w:val="false"/>
       <w:bidi w:val="0"/>
       <w:spacing w:lineRule="auto" w:line="264" w:before="0" w:after="120"/>
       <w:jc w:val="left"/>
@@ -3466,7 +3547,7 @@
     <w:qFormat/>
     <w:pPr>
       <w:widowControl/>
-      <w:overflowPunct w:val="true"/>
+      <w:overflowPunct w:val="false"/>
       <w:bidi w:val="0"/>
       <w:spacing w:lineRule="auto" w:line="240" w:before="0" w:after="0"/>
       <w:jc w:val="left"/>

</xml_diff>